<commit_message>
updated readme- added new folders creation
</commit_message>
<xml_diff>
--- a/readme.docx
+++ b/readme.docx
@@ -295,7 +295,7 @@
     <w:sdt>
       <w:sdtPr>
         <w:rPr>
-          <w:rFonts w:eastAsiaTheme="minorHAnsi" w:cstheme="majorHAnsi"/>
+          <w:rFonts w:ascii="Calibri" w:eastAsiaTheme="minorHAnsi" w:hAnsi="Calibri" w:cstheme="majorHAnsi"/>
           <w:color w:val="auto"/>
           <w:sz w:val="22"/>
           <w:szCs w:val="22"/>
@@ -1004,8 +1004,6 @@
               </w:rPr>
               <w:tab/>
             </w:r>
-            <w:bookmarkStart w:id="0" w:name="_GoBack"/>
-            <w:bookmarkEnd w:id="0"/>
             <w:r>
               <w:rPr>
                 <w:noProof/>
@@ -1767,7 +1765,7 @@
           <w:rFonts w:cstheme="majorHAnsi"/>
         </w:rPr>
       </w:pPr>
-      <w:bookmarkStart w:id="1" w:name="_Toc84418436"/>
+      <w:bookmarkStart w:id="0" w:name="_Toc84418436"/>
       <w:proofErr w:type="spellStart"/>
       <w:r>
         <w:rPr>
@@ -1776,7 +1774,7 @@
         <w:lastRenderedPageBreak/>
         <w:t>ChangeLog</w:t>
       </w:r>
-      <w:bookmarkEnd w:id="1"/>
+      <w:bookmarkEnd w:id="0"/>
       <w:proofErr w:type="spellEnd"/>
     </w:p>
     <w:p>
@@ -2436,14 +2434,14 @@
           <w:rFonts w:cstheme="majorHAnsi"/>
         </w:rPr>
       </w:pPr>
-      <w:bookmarkStart w:id="2" w:name="_Toc84418437"/>
+      <w:bookmarkStart w:id="1" w:name="_Toc84418437"/>
       <w:r>
         <w:rPr>
           <w:rFonts w:cstheme="majorHAnsi"/>
         </w:rPr>
         <w:t>Overview</w:t>
       </w:r>
-      <w:bookmarkEnd w:id="2"/>
+      <w:bookmarkEnd w:id="1"/>
       <w:r>
         <w:rPr>
           <w:rFonts w:cstheme="majorHAnsi"/>
@@ -2677,9 +2675,9 @@
           <w:rFonts w:cstheme="majorHAnsi"/>
         </w:rPr>
       </w:pPr>
-      <w:bookmarkStart w:id="3" w:name="_Script_Output"/>
-      <w:bookmarkStart w:id="4" w:name="_Toc84418438"/>
-      <w:bookmarkEnd w:id="3"/>
+      <w:bookmarkStart w:id="2" w:name="_Script_Output"/>
+      <w:bookmarkStart w:id="3" w:name="_Toc84418438"/>
+      <w:bookmarkEnd w:id="2"/>
       <w:r>
         <w:rPr>
           <w:rFonts w:cstheme="majorHAnsi"/>
@@ -2687,58 +2685,58 @@
         <w:lastRenderedPageBreak/>
         <w:t>Script Output</w:t>
       </w:r>
+      <w:bookmarkEnd w:id="3"/>
+    </w:p>
+    <w:p>
+      <w:pPr>
+        <w:rPr>
+          <w:rFonts w:asciiTheme="majorHAnsi" w:hAnsiTheme="majorHAnsi" w:cstheme="majorHAnsi"/>
+        </w:rPr>
+      </w:pPr>
+    </w:p>
+    <w:p>
+      <w:pPr>
+        <w:rPr>
+          <w:rFonts w:asciiTheme="majorHAnsi" w:hAnsiTheme="majorHAnsi" w:cstheme="majorHAnsi"/>
+        </w:rPr>
+      </w:pPr>
+      <w:r>
+        <w:rPr>
+          <w:rFonts w:asciiTheme="majorHAnsi" w:hAnsiTheme="majorHAnsi" w:cstheme="majorHAnsi"/>
+        </w:rPr>
+        <w:t>The script output generates one report</w:t>
+      </w:r>
+      <w:r>
+        <w:rPr>
+          <w:rFonts w:asciiTheme="majorHAnsi" w:hAnsiTheme="majorHAnsi" w:cstheme="majorHAnsi"/>
+        </w:rPr>
+        <w:t xml:space="preserve"> in csv format:</w:t>
+      </w:r>
+    </w:p>
+    <w:p>
+      <w:pPr>
+        <w:rPr>
+          <w:rFonts w:asciiTheme="majorHAnsi" w:hAnsiTheme="majorHAnsi" w:cstheme="majorHAnsi"/>
+        </w:rPr>
+      </w:pPr>
+      <w:bookmarkStart w:id="4" w:name="_DefensePro_Best_Practice"/>
       <w:bookmarkEnd w:id="4"/>
     </w:p>
     <w:p>
       <w:pPr>
-        <w:rPr>
-          <w:rFonts w:asciiTheme="majorHAnsi" w:hAnsiTheme="majorHAnsi" w:cstheme="majorHAnsi"/>
-        </w:rPr>
-      </w:pPr>
-    </w:p>
-    <w:p>
-      <w:pPr>
-        <w:rPr>
-          <w:rFonts w:asciiTheme="majorHAnsi" w:hAnsiTheme="majorHAnsi" w:cstheme="majorHAnsi"/>
-        </w:rPr>
-      </w:pPr>
-      <w:r>
-        <w:rPr>
-          <w:rFonts w:asciiTheme="majorHAnsi" w:hAnsiTheme="majorHAnsi" w:cstheme="majorHAnsi"/>
-        </w:rPr>
-        <w:t>The script output generates one report</w:t>
-      </w:r>
-      <w:r>
-        <w:rPr>
-          <w:rFonts w:asciiTheme="majorHAnsi" w:hAnsiTheme="majorHAnsi" w:cstheme="majorHAnsi"/>
-        </w:rPr>
-        <w:t xml:space="preserve"> in csv format:</w:t>
-      </w:r>
-    </w:p>
-    <w:p>
-      <w:pPr>
-        <w:rPr>
-          <w:rFonts w:asciiTheme="majorHAnsi" w:hAnsiTheme="majorHAnsi" w:cstheme="majorHAnsi"/>
-        </w:rPr>
-      </w:pPr>
-      <w:bookmarkStart w:id="5" w:name="_DefensePro_Best_Practice"/>
+        <w:pStyle w:val="Heading2"/>
+        <w:rPr>
+          <w:rFonts w:cstheme="majorHAnsi"/>
+        </w:rPr>
+      </w:pPr>
+      <w:bookmarkStart w:id="5" w:name="_Toc84418439"/>
+      <w:r>
+        <w:rPr>
+          <w:rFonts w:cstheme="majorHAnsi"/>
+        </w:rPr>
+        <w:t>DefensePro Best Practice Configuration Recommendations report (dpconfig_report.csv)</w:t>
+      </w:r>
       <w:bookmarkEnd w:id="5"/>
-    </w:p>
-    <w:p>
-      <w:pPr>
-        <w:pStyle w:val="Heading2"/>
-        <w:rPr>
-          <w:rFonts w:cstheme="majorHAnsi"/>
-        </w:rPr>
-      </w:pPr>
-      <w:bookmarkStart w:id="6" w:name="_Toc84418439"/>
-      <w:r>
-        <w:rPr>
-          <w:rFonts w:cstheme="majorHAnsi"/>
-        </w:rPr>
-        <w:t>DefensePro Best Practice Configuration Recommendations report (dpconfig_report.csv)</w:t>
-      </w:r>
-      <w:bookmarkEnd w:id="6"/>
     </w:p>
     <w:p>
       <w:pPr>
@@ -3236,9 +3234,9 @@
           <w:rFonts w:cstheme="majorHAnsi"/>
         </w:rPr>
       </w:pPr>
-      <w:bookmarkStart w:id="7" w:name="_high_bdos_baselines.csv"/>
-      <w:bookmarkStart w:id="8" w:name="_Toc84418440"/>
-      <w:bookmarkEnd w:id="7"/>
+      <w:bookmarkStart w:id="6" w:name="_high_bdos_baselines.csv"/>
+      <w:bookmarkStart w:id="7" w:name="_Toc84418440"/>
+      <w:bookmarkEnd w:id="6"/>
       <w:r>
         <w:rPr>
           <w:rFonts w:cstheme="majorHAnsi"/>
@@ -3246,6 +3244,29 @@
         <w:lastRenderedPageBreak/>
         <w:t>Setup</w:t>
       </w:r>
+      <w:bookmarkEnd w:id="7"/>
+    </w:p>
+    <w:p>
+      <w:pPr>
+        <w:rPr>
+          <w:rFonts w:asciiTheme="majorHAnsi" w:hAnsiTheme="majorHAnsi" w:cstheme="majorHAnsi"/>
+        </w:rPr>
+      </w:pPr>
+    </w:p>
+    <w:p>
+      <w:pPr>
+        <w:pStyle w:val="Heading2"/>
+        <w:rPr>
+          <w:rFonts w:cstheme="majorHAnsi"/>
+        </w:rPr>
+      </w:pPr>
+      <w:bookmarkStart w:id="8" w:name="_Toc84418441"/>
+      <w:r>
+        <w:rPr>
+          <w:rFonts w:cstheme="majorHAnsi"/>
+        </w:rPr>
+        <w:t>Requirements</w:t>
+      </w:r>
       <w:bookmarkEnd w:id="8"/>
     </w:p>
     <w:p>
@@ -3257,55 +3278,32 @@
     </w:p>
     <w:p>
       <w:pPr>
+        <w:rPr>
+          <w:rFonts w:asciiTheme="majorHAnsi" w:hAnsiTheme="majorHAnsi" w:cstheme="majorHAnsi"/>
+        </w:rPr>
+      </w:pPr>
+      <w:r>
+        <w:rPr>
+          <w:rFonts w:asciiTheme="majorHAnsi" w:hAnsiTheme="majorHAnsi" w:cstheme="majorHAnsi"/>
+        </w:rPr>
+        <w:t>The solution requires python 3.6 and higher</w:t>
+      </w:r>
+    </w:p>
+    <w:p>
+      <w:pPr>
         <w:pStyle w:val="Heading2"/>
         <w:rPr>
           <w:rFonts w:cstheme="majorHAnsi"/>
         </w:rPr>
       </w:pPr>
-      <w:bookmarkStart w:id="9" w:name="_Toc84418441"/>
+      <w:bookmarkStart w:id="9" w:name="_Toc84418442"/>
       <w:r>
         <w:rPr>
           <w:rFonts w:cstheme="majorHAnsi"/>
         </w:rPr>
-        <w:t>Requirements</w:t>
+        <w:t>Libraries/packages in use</w:t>
       </w:r>
       <w:bookmarkEnd w:id="9"/>
-    </w:p>
-    <w:p>
-      <w:pPr>
-        <w:rPr>
-          <w:rFonts w:asciiTheme="majorHAnsi" w:hAnsiTheme="majorHAnsi" w:cstheme="majorHAnsi"/>
-        </w:rPr>
-      </w:pPr>
-    </w:p>
-    <w:p>
-      <w:pPr>
-        <w:rPr>
-          <w:rFonts w:asciiTheme="majorHAnsi" w:hAnsiTheme="majorHAnsi" w:cstheme="majorHAnsi"/>
-        </w:rPr>
-      </w:pPr>
-      <w:r>
-        <w:rPr>
-          <w:rFonts w:asciiTheme="majorHAnsi" w:hAnsiTheme="majorHAnsi" w:cstheme="majorHAnsi"/>
-        </w:rPr>
-        <w:t>The solution requires python 3.6 and higher</w:t>
-      </w:r>
-    </w:p>
-    <w:p>
-      <w:pPr>
-        <w:pStyle w:val="Heading2"/>
-        <w:rPr>
-          <w:rFonts w:cstheme="majorHAnsi"/>
-        </w:rPr>
-      </w:pPr>
-      <w:bookmarkStart w:id="10" w:name="_Toc84418442"/>
-      <w:r>
-        <w:rPr>
-          <w:rFonts w:cstheme="majorHAnsi"/>
-        </w:rPr>
-        <w:t>Libraries/packages in use</w:t>
-      </w:r>
-      <w:bookmarkEnd w:id="10"/>
     </w:p>
     <w:p>
       <w:pPr>
@@ -3582,14 +3580,14 @@
           <w:rFonts w:cstheme="majorHAnsi"/>
         </w:rPr>
       </w:pPr>
-      <w:bookmarkStart w:id="11" w:name="_Toc84418443"/>
+      <w:bookmarkStart w:id="10" w:name="_Toc84418443"/>
       <w:r>
         <w:rPr>
           <w:rFonts w:cstheme="majorHAnsi"/>
         </w:rPr>
         <w:t>Instructions and recommendations</w:t>
       </w:r>
-      <w:bookmarkEnd w:id="11"/>
+      <w:bookmarkEnd w:id="10"/>
     </w:p>
     <w:p>
       <w:pPr>
@@ -3677,7 +3675,26 @@
         <w:rPr>
           <w:rFonts w:asciiTheme="majorHAnsi" w:hAnsiTheme="majorHAnsi" w:cstheme="majorHAnsi"/>
         </w:rPr>
-        <w:t xml:space="preserve">4. Set up the script to run periodically (optional) though </w:t>
+        <w:t>4. Create empty folders “log”, “Raw Data”, “Reports”.</w:t>
+      </w:r>
+    </w:p>
+    <w:p>
+      <w:pPr>
+        <w:rPr>
+          <w:rFonts w:asciiTheme="majorHAnsi" w:hAnsiTheme="majorHAnsi" w:cstheme="majorHAnsi"/>
+        </w:rPr>
+      </w:pPr>
+      <w:r>
+        <w:rPr>
+          <w:rFonts w:asciiTheme="majorHAnsi" w:hAnsiTheme="majorHAnsi" w:cstheme="majorHAnsi"/>
+        </w:rPr>
+        <w:t>5</w:t>
+      </w:r>
+      <w:r>
+        <w:rPr>
+          <w:rFonts w:asciiTheme="majorHAnsi" w:hAnsiTheme="majorHAnsi" w:cstheme="majorHAnsi"/>
+        </w:rPr>
+        <w:t xml:space="preserve">. Set up the script to run periodically (optional) though </w:t>
       </w:r>
       <w:proofErr w:type="spellStart"/>
       <w:r>
@@ -3836,6 +3853,7 @@
         <w:rPr>
           <w:rFonts w:asciiTheme="majorHAnsi" w:hAnsiTheme="majorHAnsi" w:cstheme="majorHAnsi"/>
         </w:rPr>
+        <w:lastRenderedPageBreak/>
         <w:t xml:space="preserve">.\main.py </w:t>
       </w:r>
       <w:r>
@@ -3881,7 +3899,6 @@
         <w:rPr>
           <w:rFonts w:asciiTheme="majorHAnsi" w:hAnsiTheme="majorHAnsi" w:cstheme="majorHAnsi"/>
         </w:rPr>
-        <w:lastRenderedPageBreak/>
         <w:t xml:space="preserve">.\main.py </w:t>
       </w:r>
       <w:r>
@@ -3980,37 +3997,37 @@
           <w:rFonts w:cstheme="majorHAnsi"/>
         </w:rPr>
       </w:pPr>
-      <w:bookmarkStart w:id="12" w:name="_Toc84418444"/>
+      <w:bookmarkStart w:id="11" w:name="_Toc84418444"/>
       <w:r>
         <w:rPr>
           <w:rFonts w:cstheme="majorHAnsi"/>
         </w:rPr>
         <w:t>Components for the script operation</w:t>
       </w:r>
+      <w:bookmarkEnd w:id="11"/>
+    </w:p>
+    <w:p>
+      <w:pPr>
+        <w:rPr>
+          <w:rFonts w:asciiTheme="majorHAnsi" w:hAnsiTheme="majorHAnsi" w:cstheme="majorHAnsi"/>
+        </w:rPr>
+      </w:pPr>
+    </w:p>
+    <w:p>
+      <w:pPr>
+        <w:pStyle w:val="Heading2"/>
+        <w:rPr>
+          <w:rFonts w:cstheme="majorHAnsi"/>
+        </w:rPr>
+      </w:pPr>
+      <w:bookmarkStart w:id="12" w:name="_Toc84418445"/>
+      <w:r>
+        <w:rPr>
+          <w:rFonts w:cstheme="majorHAnsi"/>
+        </w:rPr>
+        <w:t>“config.py”</w:t>
+      </w:r>
       <w:bookmarkEnd w:id="12"/>
-    </w:p>
-    <w:p>
-      <w:pPr>
-        <w:rPr>
-          <w:rFonts w:asciiTheme="majorHAnsi" w:hAnsiTheme="majorHAnsi" w:cstheme="majorHAnsi"/>
-        </w:rPr>
-      </w:pPr>
-    </w:p>
-    <w:p>
-      <w:pPr>
-        <w:pStyle w:val="Heading2"/>
-        <w:rPr>
-          <w:rFonts w:cstheme="majorHAnsi"/>
-        </w:rPr>
-      </w:pPr>
-      <w:bookmarkStart w:id="13" w:name="_Toc84418445"/>
-      <w:r>
-        <w:rPr>
-          <w:rFonts w:cstheme="majorHAnsi"/>
-        </w:rPr>
-        <w:t>“config.py”</w:t>
-      </w:r>
-      <w:bookmarkEnd w:id="13"/>
     </w:p>
     <w:p>
       <w:pPr>
@@ -5106,14 +5123,15 @@
           <w:rFonts w:cstheme="majorHAnsi"/>
         </w:rPr>
       </w:pPr>
-      <w:bookmarkStart w:id="14" w:name="_Toc84418446"/>
+      <w:bookmarkStart w:id="13" w:name="_Toc84418446"/>
       <w:r>
         <w:rPr>
           <w:rFonts w:cstheme="majorHAnsi"/>
         </w:rPr>
+        <w:lastRenderedPageBreak/>
         <w:t>“main.py”</w:t>
       </w:r>
-      <w:bookmarkEnd w:id="14"/>
+      <w:bookmarkEnd w:id="13"/>
     </w:p>
     <w:p>
       <w:pPr>
@@ -5177,7 +5195,6 @@
         <w:rPr>
           <w:rFonts w:asciiTheme="majorHAnsi" w:hAnsiTheme="majorHAnsi" w:cstheme="majorHAnsi"/>
         </w:rPr>
-        <w:lastRenderedPageBreak/>
         <w:t>The script logs errors through syslog for remote monitor and write to a local log.</w:t>
       </w:r>
     </w:p>
@@ -5214,79 +5231,79 @@
           <w:rFonts w:cstheme="majorHAnsi"/>
         </w:rPr>
       </w:pPr>
-      <w:bookmarkStart w:id="15" w:name="_Toc84418447"/>
+      <w:bookmarkStart w:id="14" w:name="_Toc84418447"/>
       <w:r>
         <w:rPr>
           <w:rFonts w:cstheme="majorHAnsi"/>
         </w:rPr>
         <w:t>“vision.py”</w:t>
       </w:r>
+      <w:bookmarkEnd w:id="14"/>
+    </w:p>
+    <w:p>
+      <w:pPr>
+        <w:rPr>
+          <w:rFonts w:asciiTheme="majorHAnsi" w:hAnsiTheme="majorHAnsi" w:cstheme="majorHAnsi"/>
+        </w:rPr>
+      </w:pPr>
+      <w:r>
+        <w:rPr>
+          <w:rFonts w:asciiTheme="majorHAnsi" w:hAnsiTheme="majorHAnsi" w:cstheme="majorHAnsi"/>
+        </w:rPr>
+        <w:tab/>
+      </w:r>
+    </w:p>
+    <w:p>
+      <w:pPr>
+        <w:ind w:left="720"/>
+        <w:rPr>
+          <w:rFonts w:asciiTheme="majorHAnsi" w:hAnsiTheme="majorHAnsi" w:cstheme="majorHAnsi"/>
+        </w:rPr>
+      </w:pPr>
+      <w:r>
+        <w:rPr>
+          <w:rFonts w:asciiTheme="majorHAnsi" w:hAnsiTheme="majorHAnsi" w:cstheme="majorHAnsi"/>
+        </w:rPr>
+        <w:t xml:space="preserve">This file includes all the instructions how to connect to the </w:t>
+      </w:r>
+      <w:proofErr w:type="spellStart"/>
+      <w:r>
+        <w:rPr>
+          <w:rFonts w:asciiTheme="majorHAnsi" w:hAnsiTheme="majorHAnsi" w:cstheme="majorHAnsi"/>
+        </w:rPr>
+        <w:t>APSolute</w:t>
+      </w:r>
+      <w:proofErr w:type="spellEnd"/>
+      <w:r>
+        <w:rPr>
+          <w:rFonts w:asciiTheme="majorHAnsi" w:hAnsiTheme="majorHAnsi" w:cstheme="majorHAnsi"/>
+        </w:rPr>
+        <w:t xml:space="preserve"> Vision and construct proper API calls to fetch the data</w:t>
+      </w:r>
+    </w:p>
+    <w:p>
+      <w:pPr>
+        <w:ind w:left="720"/>
+        <w:rPr>
+          <w:rFonts w:asciiTheme="majorHAnsi" w:hAnsiTheme="majorHAnsi" w:cstheme="majorHAnsi"/>
+        </w:rPr>
+      </w:pPr>
+    </w:p>
+    <w:p>
+      <w:pPr>
+        <w:pStyle w:val="Heading2"/>
+        <w:rPr>
+          <w:rFonts w:cstheme="majorHAnsi"/>
+        </w:rPr>
+      </w:pPr>
+      <w:bookmarkStart w:id="15" w:name="_Toc84418448"/>
+      <w:r>
+        <w:rPr>
+          <w:rFonts w:cstheme="majorHAnsi"/>
+        </w:rPr>
+        <w:t>logging_helper.py</w:t>
+      </w:r>
       <w:bookmarkEnd w:id="15"/>
-    </w:p>
-    <w:p>
-      <w:pPr>
-        <w:rPr>
-          <w:rFonts w:asciiTheme="majorHAnsi" w:hAnsiTheme="majorHAnsi" w:cstheme="majorHAnsi"/>
-        </w:rPr>
-      </w:pPr>
-      <w:r>
-        <w:rPr>
-          <w:rFonts w:asciiTheme="majorHAnsi" w:hAnsiTheme="majorHAnsi" w:cstheme="majorHAnsi"/>
-        </w:rPr>
-        <w:tab/>
-      </w:r>
-    </w:p>
-    <w:p>
-      <w:pPr>
-        <w:ind w:left="720"/>
-        <w:rPr>
-          <w:rFonts w:asciiTheme="majorHAnsi" w:hAnsiTheme="majorHAnsi" w:cstheme="majorHAnsi"/>
-        </w:rPr>
-      </w:pPr>
-      <w:r>
-        <w:rPr>
-          <w:rFonts w:asciiTheme="majorHAnsi" w:hAnsiTheme="majorHAnsi" w:cstheme="majorHAnsi"/>
-        </w:rPr>
-        <w:t xml:space="preserve">This file includes all the instructions how to connect to the </w:t>
-      </w:r>
-      <w:proofErr w:type="spellStart"/>
-      <w:r>
-        <w:rPr>
-          <w:rFonts w:asciiTheme="majorHAnsi" w:hAnsiTheme="majorHAnsi" w:cstheme="majorHAnsi"/>
-        </w:rPr>
-        <w:t>APSolute</w:t>
-      </w:r>
-      <w:proofErr w:type="spellEnd"/>
-      <w:r>
-        <w:rPr>
-          <w:rFonts w:asciiTheme="majorHAnsi" w:hAnsiTheme="majorHAnsi" w:cstheme="majorHAnsi"/>
-        </w:rPr>
-        <w:t xml:space="preserve"> Vision and construct proper API calls to fetch the data</w:t>
-      </w:r>
-    </w:p>
-    <w:p>
-      <w:pPr>
-        <w:ind w:left="720"/>
-        <w:rPr>
-          <w:rFonts w:asciiTheme="majorHAnsi" w:hAnsiTheme="majorHAnsi" w:cstheme="majorHAnsi"/>
-        </w:rPr>
-      </w:pPr>
-    </w:p>
-    <w:p>
-      <w:pPr>
-        <w:pStyle w:val="Heading2"/>
-        <w:rPr>
-          <w:rFonts w:cstheme="majorHAnsi"/>
-        </w:rPr>
-      </w:pPr>
-      <w:bookmarkStart w:id="16" w:name="_Toc84418448"/>
-      <w:r>
-        <w:rPr>
-          <w:rFonts w:cstheme="majorHAnsi"/>
-        </w:rPr>
-        <w:t>logging_helper.py</w:t>
-      </w:r>
-      <w:bookmarkEnd w:id="16"/>
     </w:p>
     <w:p>
       <w:pPr>
@@ -5337,14 +5354,14 @@
           <w:rFonts w:cstheme="majorHAnsi"/>
         </w:rPr>
       </w:pPr>
-      <w:bookmarkStart w:id="17" w:name="_Toc84418449"/>
+      <w:bookmarkStart w:id="16" w:name="_Toc84418449"/>
       <w:r>
         <w:rPr>
           <w:rFonts w:cstheme="majorHAnsi"/>
         </w:rPr>
         <w:t>dpconfig_parser.py</w:t>
       </w:r>
-      <w:bookmarkEnd w:id="17"/>
+      <w:bookmarkEnd w:id="16"/>
     </w:p>
     <w:p>
       <w:pPr>
@@ -5403,7 +5420,7 @@
           <w:rFonts w:cstheme="majorHAnsi"/>
         </w:rPr>
       </w:pPr>
-      <w:bookmarkStart w:id="18" w:name="_Toc84418450"/>
+      <w:bookmarkStart w:id="17" w:name="_Toc84418450"/>
       <w:r>
         <w:rPr>
           <w:rFonts w:cstheme="majorHAnsi"/>
@@ -5428,6 +5445,29 @@
         </w:rPr>
         <w:t>stages</w:t>
       </w:r>
+      <w:bookmarkEnd w:id="17"/>
+    </w:p>
+    <w:p>
+      <w:pPr>
+        <w:rPr>
+          <w:rFonts w:asciiTheme="majorHAnsi" w:hAnsiTheme="majorHAnsi" w:cstheme="majorHAnsi"/>
+        </w:rPr>
+      </w:pPr>
+    </w:p>
+    <w:p>
+      <w:pPr>
+        <w:pStyle w:val="Heading2"/>
+        <w:rPr>
+          <w:rFonts w:cstheme="majorHAnsi"/>
+        </w:rPr>
+      </w:pPr>
+      <w:bookmarkStart w:id="18" w:name="_Toc84418451"/>
+      <w:r>
+        <w:rPr>
+          <w:rFonts w:cstheme="majorHAnsi"/>
+        </w:rPr>
+        <w:t>Stage 1- Data collection</w:t>
+      </w:r>
       <w:bookmarkEnd w:id="18"/>
     </w:p>
     <w:p>
@@ -5439,17 +5479,85 @@
     </w:p>
     <w:p>
       <w:pPr>
-        <w:pStyle w:val="Heading2"/>
+        <w:rPr>
+          <w:rFonts w:asciiTheme="majorHAnsi" w:hAnsiTheme="majorHAnsi" w:cstheme="majorHAnsi"/>
+        </w:rPr>
+      </w:pPr>
+      <w:r>
+        <w:rPr>
+          <w:rFonts w:asciiTheme="majorHAnsi" w:hAnsiTheme="majorHAnsi" w:cstheme="majorHAnsi"/>
+        </w:rPr>
+        <w:t>At stage 1, t</w:t>
+      </w:r>
+      <w:r>
+        <w:rPr>
+          <w:rFonts w:asciiTheme="majorHAnsi" w:hAnsiTheme="majorHAnsi" w:cstheme="majorHAnsi"/>
+        </w:rPr>
+        <w:t>he data is collected for all</w:t>
+      </w:r>
+      <w:r>
+        <w:rPr>
+          <w:rFonts w:asciiTheme="majorHAnsi" w:hAnsiTheme="majorHAnsi" w:cstheme="majorHAnsi"/>
+        </w:rPr>
+        <w:t xml:space="preserve"> </w:t>
+      </w:r>
+      <w:r>
+        <w:rPr>
+          <w:rFonts w:asciiTheme="majorHAnsi" w:hAnsiTheme="majorHAnsi" w:cstheme="majorHAnsi"/>
+        </w:rPr>
+        <w:t>registered DefensePro/</w:t>
+      </w:r>
+      <w:r>
+        <w:rPr>
+          <w:rFonts w:asciiTheme="majorHAnsi" w:hAnsiTheme="majorHAnsi" w:cstheme="majorHAnsi"/>
+        </w:rPr>
+        <w:t>policies and is written to intermediate file</w:t>
+      </w:r>
+      <w:r>
+        <w:rPr>
+          <w:rFonts w:asciiTheme="majorHAnsi" w:hAnsiTheme="majorHAnsi" w:cstheme="majorHAnsi"/>
+        </w:rPr>
+        <w:t>s</w:t>
+      </w:r>
+      <w:r>
+        <w:rPr>
+          <w:rFonts w:asciiTheme="majorHAnsi" w:hAnsiTheme="majorHAnsi" w:cstheme="majorHAnsi"/>
+        </w:rPr>
+        <w:t>.</w:t>
+      </w:r>
+    </w:p>
+    <w:p>
+      <w:pPr>
+        <w:rPr>
+          <w:rFonts w:asciiTheme="majorHAnsi" w:hAnsiTheme="majorHAnsi" w:cstheme="majorHAnsi"/>
+        </w:rPr>
+      </w:pPr>
+    </w:p>
+    <w:p>
+      <w:pPr>
+        <w:pStyle w:val="Heading3"/>
         <w:rPr>
           <w:rFonts w:cstheme="majorHAnsi"/>
         </w:rPr>
       </w:pPr>
-      <w:bookmarkStart w:id="19" w:name="_Toc84418451"/>
+      <w:bookmarkStart w:id="19" w:name="_Toc84418452"/>
       <w:r>
         <w:rPr>
           <w:rFonts w:cstheme="majorHAnsi"/>
         </w:rPr>
-        <w:t>Stage 1- Data collection</w:t>
+        <w:t xml:space="preserve">Files necessary for the </w:t>
+      </w:r>
+      <w:r>
+        <w:rPr>
+          <w:rFonts w:cstheme="majorHAnsi"/>
+        </w:rPr>
+        <w:t>Best practice configuration</w:t>
+      </w:r>
+      <w:r>
+        <w:rPr>
+          <w:rFonts w:cstheme="majorHAnsi"/>
+        </w:rPr>
+        <w:t xml:space="preserve"> review</w:t>
       </w:r>
       <w:bookmarkEnd w:id="19"/>
     </w:p>
@@ -5462,159 +5570,17 @@
     </w:p>
     <w:p>
       <w:pPr>
-        <w:rPr>
-          <w:rFonts w:asciiTheme="majorHAnsi" w:hAnsiTheme="majorHAnsi" w:cstheme="majorHAnsi"/>
-        </w:rPr>
-      </w:pPr>
-      <w:r>
-        <w:rPr>
-          <w:rFonts w:asciiTheme="majorHAnsi" w:hAnsiTheme="majorHAnsi" w:cstheme="majorHAnsi"/>
-        </w:rPr>
-        <w:t>At stage 1, t</w:t>
-      </w:r>
-      <w:r>
-        <w:rPr>
-          <w:rFonts w:asciiTheme="majorHAnsi" w:hAnsiTheme="majorHAnsi" w:cstheme="majorHAnsi"/>
-        </w:rPr>
-        <w:t>he data is collected for all</w:t>
-      </w:r>
-      <w:r>
-        <w:rPr>
-          <w:rFonts w:asciiTheme="majorHAnsi" w:hAnsiTheme="majorHAnsi" w:cstheme="majorHAnsi"/>
-        </w:rPr>
-        <w:t xml:space="preserve"> </w:t>
-      </w:r>
-      <w:r>
-        <w:rPr>
-          <w:rFonts w:asciiTheme="majorHAnsi" w:hAnsiTheme="majorHAnsi" w:cstheme="majorHAnsi"/>
-        </w:rPr>
-        <w:t>registered DefensePro/</w:t>
-      </w:r>
-      <w:r>
-        <w:rPr>
-          <w:rFonts w:asciiTheme="majorHAnsi" w:hAnsiTheme="majorHAnsi" w:cstheme="majorHAnsi"/>
-        </w:rPr>
-        <w:t>policies and is written to intermediate file</w:t>
-      </w:r>
-      <w:r>
-        <w:rPr>
-          <w:rFonts w:asciiTheme="majorHAnsi" w:hAnsiTheme="majorHAnsi" w:cstheme="majorHAnsi"/>
-        </w:rPr>
-        <w:t>s</w:t>
-      </w:r>
-      <w:r>
-        <w:rPr>
-          <w:rFonts w:asciiTheme="majorHAnsi" w:hAnsiTheme="majorHAnsi" w:cstheme="majorHAnsi"/>
-        </w:rPr>
-        <w:t>.</w:t>
-      </w:r>
-    </w:p>
-    <w:p>
-      <w:pPr>
-        <w:rPr>
-          <w:rFonts w:asciiTheme="majorHAnsi" w:hAnsiTheme="majorHAnsi" w:cstheme="majorHAnsi"/>
-        </w:rPr>
-      </w:pPr>
-    </w:p>
-    <w:p>
-      <w:pPr>
-        <w:pStyle w:val="Heading3"/>
+        <w:pStyle w:val="Heading4"/>
         <w:rPr>
           <w:rFonts w:cstheme="majorHAnsi"/>
         </w:rPr>
       </w:pPr>
-      <w:bookmarkStart w:id="20" w:name="_Toc84418452"/>
+      <w:proofErr w:type="spellStart"/>
       <w:r>
         <w:rPr>
           <w:rFonts w:cstheme="majorHAnsi"/>
         </w:rPr>
-        <w:t xml:space="preserve">Files necessary for the </w:t>
-      </w:r>
-      <w:r>
-        <w:rPr>
-          <w:rFonts w:cstheme="majorHAnsi"/>
-        </w:rPr>
-        <w:t>Best practice configuration</w:t>
-      </w:r>
-      <w:r>
-        <w:rPr>
-          <w:rFonts w:cstheme="majorHAnsi"/>
-        </w:rPr>
-        <w:t xml:space="preserve"> review</w:t>
-      </w:r>
-      <w:bookmarkEnd w:id="20"/>
-    </w:p>
-    <w:p>
-      <w:pPr>
-        <w:rPr>
-          <w:rFonts w:asciiTheme="majorHAnsi" w:hAnsiTheme="majorHAnsi" w:cstheme="majorHAnsi"/>
-        </w:rPr>
-      </w:pPr>
-    </w:p>
-    <w:p>
-      <w:pPr>
-        <w:pStyle w:val="Heading4"/>
-        <w:rPr>
-          <w:rFonts w:cstheme="majorHAnsi"/>
-        </w:rPr>
-      </w:pPr>
-      <w:proofErr w:type="spellStart"/>
-      <w:r>
-        <w:rPr>
-          <w:rFonts w:cstheme="majorHAnsi"/>
-        </w:rPr>
         <w:t>full_bdosprofconf_dic.json</w:t>
-      </w:r>
-      <w:proofErr w:type="spellEnd"/>
-    </w:p>
-    <w:p>
-      <w:pPr>
-        <w:rPr>
-          <w:rFonts w:asciiTheme="majorHAnsi" w:hAnsiTheme="majorHAnsi" w:cstheme="majorHAnsi"/>
-        </w:rPr>
-      </w:pPr>
-    </w:p>
-    <w:p>
-      <w:pPr>
-        <w:ind w:left="720"/>
-        <w:rPr>
-          <w:rFonts w:asciiTheme="majorHAnsi" w:hAnsiTheme="majorHAnsi" w:cstheme="majorHAnsi"/>
-        </w:rPr>
-      </w:pPr>
-      <w:r>
-        <w:rPr>
-          <w:rFonts w:asciiTheme="majorHAnsi" w:hAnsiTheme="majorHAnsi" w:cstheme="majorHAnsi"/>
-        </w:rPr>
-        <w:t xml:space="preserve">This file is being generated once the data collection is complete and it includes all the </w:t>
-      </w:r>
-      <w:proofErr w:type="spellStart"/>
-      <w:r>
-        <w:rPr>
-          <w:rFonts w:asciiTheme="majorHAnsi" w:hAnsiTheme="majorHAnsi" w:cstheme="majorHAnsi"/>
-        </w:rPr>
-        <w:t>bdos</w:t>
-      </w:r>
-      <w:proofErr w:type="spellEnd"/>
-      <w:r>
-        <w:rPr>
-          <w:rFonts w:asciiTheme="majorHAnsi" w:hAnsiTheme="majorHAnsi" w:cstheme="majorHAnsi"/>
-        </w:rPr>
-        <w:t xml:space="preserve"> profiles configuration data.</w:t>
-      </w:r>
-    </w:p>
-    <w:p>
-      <w:pPr>
-        <w:pStyle w:val="Heading4"/>
-        <w:rPr>
-          <w:rFonts w:cstheme="majorHAnsi"/>
-        </w:rPr>
-      </w:pPr>
-      <w:proofErr w:type="spellStart"/>
-      <w:r>
-        <w:rPr>
-          <w:rFonts w:cstheme="majorHAnsi"/>
-        </w:rPr>
-        <w:t>full_net_dic.json</w:t>
       </w:r>
       <w:proofErr w:type="spellEnd"/>
     </w:p>
@@ -5639,6 +5605,57 @@
         <w:lastRenderedPageBreak/>
         <w:t xml:space="preserve">This file is being generated once the data collection is complete and it includes all the </w:t>
       </w:r>
+      <w:proofErr w:type="spellStart"/>
+      <w:r>
+        <w:rPr>
+          <w:rFonts w:asciiTheme="majorHAnsi" w:hAnsiTheme="majorHAnsi" w:cstheme="majorHAnsi"/>
+        </w:rPr>
+        <w:t>bdos</w:t>
+      </w:r>
+      <w:proofErr w:type="spellEnd"/>
+      <w:r>
+        <w:rPr>
+          <w:rFonts w:asciiTheme="majorHAnsi" w:hAnsiTheme="majorHAnsi" w:cstheme="majorHAnsi"/>
+        </w:rPr>
+        <w:t xml:space="preserve"> profiles configuration data.</w:t>
+      </w:r>
+    </w:p>
+    <w:p>
+      <w:pPr>
+        <w:pStyle w:val="Heading4"/>
+        <w:rPr>
+          <w:rFonts w:cstheme="majorHAnsi"/>
+        </w:rPr>
+      </w:pPr>
+      <w:proofErr w:type="spellStart"/>
+      <w:r>
+        <w:rPr>
+          <w:rFonts w:cstheme="majorHAnsi"/>
+        </w:rPr>
+        <w:t>full_net_dic.json</w:t>
+      </w:r>
+      <w:proofErr w:type="spellEnd"/>
+    </w:p>
+    <w:p>
+      <w:pPr>
+        <w:rPr>
+          <w:rFonts w:asciiTheme="majorHAnsi" w:hAnsiTheme="majorHAnsi" w:cstheme="majorHAnsi"/>
+        </w:rPr>
+      </w:pPr>
+    </w:p>
+    <w:p>
+      <w:pPr>
+        <w:ind w:left="720"/>
+        <w:rPr>
+          <w:rFonts w:asciiTheme="majorHAnsi" w:hAnsiTheme="majorHAnsi" w:cstheme="majorHAnsi"/>
+        </w:rPr>
+      </w:pPr>
+      <w:r>
+        <w:rPr>
+          <w:rFonts w:asciiTheme="majorHAnsi" w:hAnsiTheme="majorHAnsi" w:cstheme="majorHAnsi"/>
+        </w:rPr>
+        <w:t xml:space="preserve">This file is being generated once the data collection is complete and it includes all the </w:t>
+      </w:r>
       <w:r>
         <w:rPr>
           <w:rFonts w:asciiTheme="majorHAnsi" w:hAnsiTheme="majorHAnsi" w:cstheme="majorHAnsi"/>
@@ -5804,14 +5821,14 @@
           <w:rFonts w:cstheme="majorHAnsi"/>
         </w:rPr>
       </w:pPr>
-      <w:bookmarkStart w:id="21" w:name="_Toc84418453"/>
+      <w:bookmarkStart w:id="20" w:name="_Toc84418453"/>
       <w:r>
         <w:rPr>
           <w:rFonts w:cstheme="majorHAnsi"/>
         </w:rPr>
         <w:t>Stage 2- Data parsing</w:t>
       </w:r>
-      <w:bookmarkEnd w:id="21"/>
+      <w:bookmarkEnd w:id="20"/>
     </w:p>
     <w:p>
       <w:pPr>
@@ -5885,159 +5902,128 @@
           <w:rFonts w:cstheme="majorHAnsi"/>
         </w:rPr>
       </w:pPr>
-      <w:bookmarkStart w:id="22" w:name="_Toc84418454"/>
+      <w:bookmarkStart w:id="21" w:name="_Toc84418454"/>
       <w:r>
         <w:rPr>
           <w:rFonts w:cstheme="majorHAnsi"/>
         </w:rPr>
         <w:t>Stage 3 – email alert</w:t>
       </w:r>
+      <w:bookmarkEnd w:id="21"/>
+    </w:p>
+    <w:p>
+      <w:pPr>
+        <w:rPr>
+          <w:rFonts w:asciiTheme="majorHAnsi" w:hAnsiTheme="majorHAnsi" w:cstheme="majorHAnsi"/>
+        </w:rPr>
+      </w:pPr>
+      <w:r>
+        <w:rPr>
+          <w:rFonts w:asciiTheme="majorHAnsi" w:hAnsiTheme="majorHAnsi" w:cstheme="majorHAnsi"/>
+        </w:rPr>
+        <w:t>By default, o</w:t>
+      </w:r>
+      <w:r>
+        <w:rPr>
+          <w:rFonts w:asciiTheme="majorHAnsi" w:hAnsiTheme="majorHAnsi" w:cstheme="majorHAnsi"/>
+        </w:rPr>
+        <w:t xml:space="preserve">nce the script </w:t>
+      </w:r>
+      <w:r>
+        <w:rPr>
+          <w:rFonts w:asciiTheme="majorHAnsi" w:hAnsiTheme="majorHAnsi" w:cstheme="majorHAnsi"/>
+        </w:rPr>
+        <w:t>finishes its operation, “dp_config.csv” report</w:t>
+      </w:r>
+      <w:r>
+        <w:rPr>
+          <w:rFonts w:asciiTheme="majorHAnsi" w:hAnsiTheme="majorHAnsi" w:cstheme="majorHAnsi"/>
+        </w:rPr>
+        <w:t xml:space="preserve"> will be sent to the email address/</w:t>
+      </w:r>
+      <w:proofErr w:type="spellStart"/>
+      <w:r>
+        <w:rPr>
+          <w:rFonts w:asciiTheme="majorHAnsi" w:hAnsiTheme="majorHAnsi" w:cstheme="majorHAnsi"/>
+        </w:rPr>
+        <w:t>es</w:t>
+      </w:r>
+      <w:proofErr w:type="spellEnd"/>
+      <w:r>
+        <w:rPr>
+          <w:rFonts w:asciiTheme="majorHAnsi" w:hAnsiTheme="majorHAnsi" w:cstheme="majorHAnsi"/>
+        </w:rPr>
+        <w:t xml:space="preserve"> </w:t>
+      </w:r>
+      <w:r>
+        <w:rPr>
+          <w:rFonts w:asciiTheme="majorHAnsi" w:hAnsiTheme="majorHAnsi" w:cstheme="majorHAnsi"/>
+        </w:rPr>
+        <w:t>listed</w:t>
+      </w:r>
+      <w:r>
+        <w:rPr>
+          <w:rFonts w:asciiTheme="majorHAnsi" w:hAnsiTheme="majorHAnsi" w:cstheme="majorHAnsi"/>
+        </w:rPr>
+        <w:t xml:space="preserve"> </w:t>
+      </w:r>
+      <w:proofErr w:type="gramStart"/>
+      <w:r>
+        <w:rPr>
+          <w:rFonts w:asciiTheme="majorHAnsi" w:hAnsiTheme="majorHAnsi" w:cstheme="majorHAnsi"/>
+        </w:rPr>
+        <w:t>in</w:t>
+      </w:r>
+      <w:r>
+        <w:rPr>
+          <w:rFonts w:asciiTheme="majorHAnsi" w:hAnsiTheme="majorHAnsi" w:cstheme="majorHAnsi"/>
+        </w:rPr>
+        <w:t xml:space="preserve"> ”</w:t>
+      </w:r>
+      <w:proofErr w:type="gramEnd"/>
+      <w:r>
+        <w:rPr>
+          <w:rFonts w:asciiTheme="majorHAnsi" w:hAnsiTheme="majorHAnsi" w:cstheme="majorHAnsi"/>
+        </w:rPr>
+        <w:t>config.py”.</w:t>
+      </w:r>
+    </w:p>
+    <w:p>
+      <w:pPr>
+        <w:rPr>
+          <w:rFonts w:asciiTheme="majorHAnsi" w:hAnsiTheme="majorHAnsi" w:cstheme="majorHAnsi"/>
+        </w:rPr>
+      </w:pPr>
+    </w:p>
+    <w:p>
+      <w:pPr>
+        <w:rPr>
+          <w:rFonts w:asciiTheme="majorHAnsi" w:hAnsiTheme="majorHAnsi" w:cstheme="majorHAnsi"/>
+        </w:rPr>
+      </w:pPr>
+    </w:p>
+    <w:p>
+      <w:pPr>
+        <w:rPr>
+          <w:rFonts w:asciiTheme="majorHAnsi" w:hAnsiTheme="majorHAnsi" w:cstheme="majorHAnsi"/>
+        </w:rPr>
+      </w:pPr>
+    </w:p>
+    <w:p>
+      <w:pPr>
+        <w:rPr>
+          <w:rFonts w:asciiTheme="majorHAnsi" w:hAnsiTheme="majorHAnsi" w:cstheme="majorHAnsi"/>
+        </w:rPr>
+      </w:pPr>
+    </w:p>
+    <w:p>
+      <w:pPr>
+        <w:rPr>
+          <w:rFonts w:asciiTheme="majorHAnsi" w:hAnsiTheme="majorHAnsi" w:cstheme="majorHAnsi"/>
+        </w:rPr>
+      </w:pPr>
+      <w:bookmarkStart w:id="22" w:name="_GoBack"/>
       <w:bookmarkEnd w:id="22"/>
-    </w:p>
-    <w:p>
-      <w:pPr>
-        <w:rPr>
-          <w:rFonts w:asciiTheme="majorHAnsi" w:hAnsiTheme="majorHAnsi" w:cstheme="majorHAnsi"/>
-        </w:rPr>
-      </w:pPr>
-      <w:r>
-        <w:rPr>
-          <w:rFonts w:asciiTheme="majorHAnsi" w:hAnsiTheme="majorHAnsi" w:cstheme="majorHAnsi"/>
-        </w:rPr>
-        <w:t>By default, o</w:t>
-      </w:r>
-      <w:r>
-        <w:rPr>
-          <w:rFonts w:asciiTheme="majorHAnsi" w:hAnsiTheme="majorHAnsi" w:cstheme="majorHAnsi"/>
-        </w:rPr>
-        <w:t xml:space="preserve">nce the script </w:t>
-      </w:r>
-      <w:r>
-        <w:rPr>
-          <w:rFonts w:asciiTheme="majorHAnsi" w:hAnsiTheme="majorHAnsi" w:cstheme="majorHAnsi"/>
-        </w:rPr>
-        <w:t xml:space="preserve">finishes its operation, </w:t>
-      </w:r>
-      <w:r>
-        <w:rPr>
-          <w:rFonts w:asciiTheme="majorHAnsi" w:hAnsiTheme="majorHAnsi" w:cstheme="majorHAnsi"/>
-        </w:rPr>
-        <w:t xml:space="preserve">“dp_config.csv” </w:t>
-      </w:r>
-      <w:r>
-        <w:rPr>
-          <w:rFonts w:asciiTheme="majorHAnsi" w:hAnsiTheme="majorHAnsi" w:cstheme="majorHAnsi"/>
-        </w:rPr>
-        <w:t>report</w:t>
-      </w:r>
-      <w:r>
-        <w:rPr>
-          <w:rFonts w:asciiTheme="majorHAnsi" w:hAnsiTheme="majorHAnsi" w:cstheme="majorHAnsi"/>
-        </w:rPr>
-        <w:t xml:space="preserve"> will be sent to the email address/</w:t>
-      </w:r>
-      <w:proofErr w:type="spellStart"/>
-      <w:r>
-        <w:rPr>
-          <w:rFonts w:asciiTheme="majorHAnsi" w:hAnsiTheme="majorHAnsi" w:cstheme="majorHAnsi"/>
-        </w:rPr>
-        <w:t>es</w:t>
-      </w:r>
-      <w:proofErr w:type="spellEnd"/>
-      <w:r>
-        <w:rPr>
-          <w:rFonts w:asciiTheme="majorHAnsi" w:hAnsiTheme="majorHAnsi" w:cstheme="majorHAnsi"/>
-        </w:rPr>
-        <w:t xml:space="preserve"> </w:t>
-      </w:r>
-      <w:r>
-        <w:rPr>
-          <w:rFonts w:asciiTheme="majorHAnsi" w:hAnsiTheme="majorHAnsi" w:cstheme="majorHAnsi"/>
-        </w:rPr>
-        <w:t>listed</w:t>
-      </w:r>
-      <w:r>
-        <w:rPr>
-          <w:rFonts w:asciiTheme="majorHAnsi" w:hAnsiTheme="majorHAnsi" w:cstheme="majorHAnsi"/>
-        </w:rPr>
-        <w:t xml:space="preserve"> </w:t>
-      </w:r>
-      <w:proofErr w:type="gramStart"/>
-      <w:r>
-        <w:rPr>
-          <w:rFonts w:asciiTheme="majorHAnsi" w:hAnsiTheme="majorHAnsi" w:cstheme="majorHAnsi"/>
-        </w:rPr>
-        <w:t>in</w:t>
-      </w:r>
-      <w:r>
-        <w:rPr>
-          <w:rFonts w:asciiTheme="majorHAnsi" w:hAnsiTheme="majorHAnsi" w:cstheme="majorHAnsi"/>
-        </w:rPr>
-        <w:t xml:space="preserve"> ”</w:t>
-      </w:r>
-      <w:proofErr w:type="gramEnd"/>
-      <w:r>
-        <w:rPr>
-          <w:rFonts w:asciiTheme="majorHAnsi" w:hAnsiTheme="majorHAnsi" w:cstheme="majorHAnsi"/>
-        </w:rPr>
-        <w:t>config.py”.</w:t>
-      </w:r>
-    </w:p>
-    <w:p>
-      <w:pPr>
-        <w:rPr>
-          <w:rFonts w:asciiTheme="majorHAnsi" w:hAnsiTheme="majorHAnsi" w:cstheme="majorHAnsi"/>
-        </w:rPr>
-      </w:pPr>
-    </w:p>
-    <w:p>
-      <w:pPr>
-        <w:rPr>
-          <w:rFonts w:asciiTheme="majorHAnsi" w:hAnsiTheme="majorHAnsi" w:cstheme="majorHAnsi"/>
-        </w:rPr>
-      </w:pPr>
-    </w:p>
-    <w:p>
-      <w:pPr>
-        <w:rPr>
-          <w:rFonts w:asciiTheme="majorHAnsi" w:hAnsiTheme="majorHAnsi" w:cstheme="majorHAnsi"/>
-        </w:rPr>
-      </w:pPr>
-    </w:p>
-    <w:p>
-      <w:pPr>
-        <w:rPr>
-          <w:rFonts w:asciiTheme="majorHAnsi" w:hAnsiTheme="majorHAnsi" w:cstheme="majorHAnsi"/>
-        </w:rPr>
-      </w:pPr>
-    </w:p>
-    <w:p>
-      <w:pPr>
-        <w:rPr>
-          <w:rFonts w:asciiTheme="majorHAnsi" w:hAnsiTheme="majorHAnsi" w:cstheme="majorHAnsi"/>
-        </w:rPr>
-      </w:pPr>
-    </w:p>
-    <w:p>
-      <w:pPr>
-        <w:rPr>
-          <w:rFonts w:asciiTheme="majorHAnsi" w:hAnsiTheme="majorHAnsi" w:cstheme="majorHAnsi"/>
-        </w:rPr>
-      </w:pPr>
-    </w:p>
-    <w:p>
-      <w:pPr>
-        <w:rPr>
-          <w:rFonts w:asciiTheme="majorHAnsi" w:hAnsiTheme="majorHAnsi" w:cstheme="majorHAnsi"/>
-        </w:rPr>
-      </w:pPr>
-    </w:p>
-    <w:p>
-      <w:pPr>
-        <w:rPr>
-          <w:rFonts w:asciiTheme="majorHAnsi" w:hAnsiTheme="majorHAnsi" w:cstheme="majorHAnsi"/>
-        </w:rPr>
-      </w:pPr>
     </w:p>
     <w:sectPr>
       <w:pgSz w:w="12240" w:h="15840"/>
@@ -8183,7 +8169,7 @@
 </file>
 
 <file path=customXml/itemProps1.xml><?xml version="1.0" encoding="utf-8"?>
-<ds:datastoreItem xmlns:ds="http://schemas.openxmlformats.org/officeDocument/2006/customXml" ds:itemID="{F09511D2-12F1-4739-AB98-C328C5FEC1DD}">
+<ds:datastoreItem xmlns:ds="http://schemas.openxmlformats.org/officeDocument/2006/customXml" ds:itemID="{1938CE28-82EE-4B12-BF3F-D04F4744C025}">
   <ds:schemaRefs>
     <ds:schemaRef ds:uri="http://schemas.openxmlformats.org/officeDocument/2006/bibliography"/>
   </ds:schemaRefs>

</xml_diff>

<commit_message>
v2.1 Added BDOS learning suppression and disabled sending email by default
</commit_message>
<xml_diff>
--- a/readme.docx
+++ b/readme.docx
@@ -1766,6 +1766,7 @@
         </w:rPr>
       </w:pPr>
       <w:bookmarkStart w:id="0" w:name="_Toc84418436"/>
+      <w:proofErr w:type="spellStart"/>
       <w:r>
         <w:rPr>
           <w:rFonts w:cstheme="majorHAnsi"/>
@@ -1774,6 +1775,7 @@
         <w:t>ChangeLog</w:t>
       </w:r>
       <w:bookmarkEnd w:id="0"/>
+      <w:proofErr w:type="spellEnd"/>
     </w:p>
     <w:p>
       <w:pPr>
@@ -1805,7 +1807,21 @@
         <w:rPr>
           <w:rFonts w:asciiTheme="majorHAnsi" w:hAnsiTheme="majorHAnsi" w:cstheme="majorHAnsi"/>
         </w:rPr>
-        <w:t>- Added running dpconfig data parsing with cache data</w:t>
+        <w:t xml:space="preserve">- Added running </w:t>
+      </w:r>
+      <w:proofErr w:type="spellStart"/>
+      <w:r>
+        <w:rPr>
+          <w:rFonts w:asciiTheme="majorHAnsi" w:hAnsiTheme="majorHAnsi" w:cstheme="majorHAnsi"/>
+        </w:rPr>
+        <w:t>dpconfig</w:t>
+      </w:r>
+      <w:proofErr w:type="spellEnd"/>
+      <w:r>
+        <w:rPr>
+          <w:rFonts w:asciiTheme="majorHAnsi" w:hAnsiTheme="majorHAnsi" w:cstheme="majorHAnsi"/>
+        </w:rPr>
+        <w:t xml:space="preserve"> data parsing with cache data</w:t>
       </w:r>
     </w:p>
     <w:p>
@@ -2015,7 +2031,21 @@
           <w:rFonts w:asciiTheme="majorHAnsi" w:hAnsiTheme="majorHAnsi" w:cstheme="majorHAnsi"/>
         </w:rPr>
         <w:tab/>
-        <w:t>- Fixed bug with policies priorities in ver 7.x while policy name/policy priority is 'null'</w:t>
+        <w:t xml:space="preserve">- Fixed bug with policies priorities in </w:t>
+      </w:r>
+      <w:proofErr w:type="spellStart"/>
+      <w:r>
+        <w:rPr>
+          <w:rFonts w:asciiTheme="majorHAnsi" w:hAnsiTheme="majorHAnsi" w:cstheme="majorHAnsi"/>
+        </w:rPr>
+        <w:t>ver</w:t>
+      </w:r>
+      <w:proofErr w:type="spellEnd"/>
+      <w:r>
+        <w:rPr>
+          <w:rFonts w:asciiTheme="majorHAnsi" w:hAnsiTheme="majorHAnsi" w:cstheme="majorHAnsi"/>
+        </w:rPr>
+        <w:t xml:space="preserve"> 7.x while policy name/policy priority is 'null'</w:t>
       </w:r>
     </w:p>
     <w:p>
@@ -2137,7 +2167,21 @@
         <w:rPr>
           <w:rFonts w:asciiTheme="majorHAnsi" w:hAnsiTheme="majorHAnsi" w:cstheme="majorHAnsi"/>
         </w:rPr>
-        <w:t>Split config analyzer as a dedicated app</w:t>
+        <w:t xml:space="preserve">Split </w:t>
+      </w:r>
+      <w:proofErr w:type="spellStart"/>
+      <w:r>
+        <w:rPr>
+          <w:rFonts w:asciiTheme="majorHAnsi" w:hAnsiTheme="majorHAnsi" w:cstheme="majorHAnsi"/>
+        </w:rPr>
+        <w:t>config</w:t>
+      </w:r>
+      <w:proofErr w:type="spellEnd"/>
+      <w:r>
+        <w:rPr>
+          <w:rFonts w:asciiTheme="majorHAnsi" w:hAnsiTheme="majorHAnsi" w:cstheme="majorHAnsi"/>
+        </w:rPr>
+        <w:t xml:space="preserve"> analyzer as a dedicated app</w:t>
       </w:r>
     </w:p>
     <w:p>
@@ -2207,11 +2251,47 @@
         </w:rPr>
         <w:t>Added printing and logging of script progress</w:t>
       </w:r>
+    </w:p>
+    <w:p>
+      <w:pPr>
+        <w:pStyle w:val="ListParagraph"/>
+        <w:numPr>
+          <w:ilvl w:val="0"/>
+          <w:numId w:val="3"/>
+        </w:numPr>
+        <w:rPr>
+          <w:rFonts w:asciiTheme="majorHAnsi" w:hAnsiTheme="majorHAnsi" w:cstheme="majorHAnsi"/>
+        </w:rPr>
+      </w:pPr>
+      <w:r>
+        <w:rPr>
+          <w:rFonts w:asciiTheme="majorHAnsi" w:hAnsiTheme="majorHAnsi" w:cstheme="majorHAnsi"/>
+        </w:rPr>
+        <w:t>Check BDOS profile and alert if learning suppression is set to less than 50%</w:t>
+      </w:r>
       <w:bookmarkStart w:id="1" w:name="_GoBack"/>
       <w:bookmarkEnd w:id="1"/>
     </w:p>
     <w:p>
       <w:pPr>
+        <w:pStyle w:val="ListParagraph"/>
+        <w:numPr>
+          <w:ilvl w:val="0"/>
+          <w:numId w:val="3"/>
+        </w:numPr>
+        <w:rPr>
+          <w:rFonts w:asciiTheme="majorHAnsi" w:hAnsiTheme="majorHAnsi" w:cstheme="majorHAnsi"/>
+        </w:rPr>
+      </w:pPr>
+      <w:r>
+        <w:rPr>
+          <w:rFonts w:asciiTheme="majorHAnsi" w:hAnsiTheme="majorHAnsi" w:cstheme="majorHAnsi"/>
+        </w:rPr>
+        <w:t>Changed default behavior not to send an email</w:t>
+      </w:r>
+    </w:p>
+    <w:p>
+      <w:pPr>
         <w:rPr>
           <w:rFonts w:asciiTheme="majorHAnsi" w:hAnsiTheme="majorHAnsi" w:cstheme="majorHAnsi"/>
         </w:rPr>
@@ -2259,7 +2339,27 @@
           <w:sz w:val="21"/>
           <w:szCs w:val="21"/>
         </w:rPr>
-        <w:t># Add profile state block/report</w:t>
+        <w:t xml:space="preserve"># </w:t>
+      </w:r>
+      <w:proofErr w:type="gramStart"/>
+      <w:r>
+        <w:rPr>
+          <w:rFonts w:asciiTheme="majorHAnsi" w:eastAsia="Times New Roman" w:hAnsiTheme="majorHAnsi" w:cstheme="majorHAnsi"/>
+          <w:color w:val="6A9955"/>
+          <w:sz w:val="21"/>
+          <w:szCs w:val="21"/>
+        </w:rPr>
+        <w:t>Add</w:t>
+      </w:r>
+      <w:proofErr w:type="gramEnd"/>
+      <w:r>
+        <w:rPr>
+          <w:rFonts w:asciiTheme="majorHAnsi" w:eastAsia="Times New Roman" w:hAnsiTheme="majorHAnsi" w:cstheme="majorHAnsi"/>
+          <w:color w:val="6A9955"/>
+          <w:sz w:val="21"/>
+          <w:szCs w:val="21"/>
+        </w:rPr>
+        <w:t xml:space="preserve"> connection limit profiles checking (Report/Block mode), orphaned</w:t>
       </w:r>
     </w:p>
     <w:p>
@@ -2268,20 +2368,11 @@
         <w:spacing w:after="0" w:line="285" w:lineRule="atLeast"/>
         <w:rPr>
           <w:rFonts w:asciiTheme="majorHAnsi" w:eastAsia="Times New Roman" w:hAnsiTheme="majorHAnsi" w:cstheme="majorHAnsi"/>
-          <w:color w:val="D4D4D4"/>
-          <w:sz w:val="21"/>
-          <w:szCs w:val="21"/>
-        </w:rPr>
-      </w:pPr>
-      <w:r>
-        <w:rPr>
-          <w:rFonts w:asciiTheme="majorHAnsi" w:eastAsia="Times New Roman" w:hAnsiTheme="majorHAnsi" w:cstheme="majorHAnsi"/>
           <w:color w:val="6A9955"/>
           <w:sz w:val="21"/>
           <w:szCs w:val="21"/>
         </w:rPr>
-        <w:t># Add recommendation </w:t>
-      </w:r>
+      </w:pPr>
       <w:r>
         <w:rPr>
           <w:rFonts w:asciiTheme="majorHAnsi" w:eastAsia="Times New Roman" w:hAnsiTheme="majorHAnsi" w:cstheme="majorHAnsi"/>
@@ -2289,16 +2380,7 @@
           <w:sz w:val="21"/>
           <w:szCs w:val="21"/>
         </w:rPr>
-        <w:t>priority</w:t>
-      </w:r>
-      <w:r>
-        <w:rPr>
-          <w:rFonts w:asciiTheme="majorHAnsi" w:eastAsia="Times New Roman" w:hAnsiTheme="majorHAnsi" w:cstheme="majorHAnsi"/>
-          <w:color w:val="6A9955"/>
-          <w:sz w:val="21"/>
-          <w:szCs w:val="21"/>
-        </w:rPr>
-        <w:t> High/Med/Low</w:t>
+        <w:t>#Add traffic filters (report/block), orphaned</w:t>
       </w:r>
     </w:p>
     <w:p>
@@ -2307,19 +2389,48 @@
         <w:spacing w:after="0" w:line="285" w:lineRule="atLeast"/>
         <w:rPr>
           <w:rFonts w:asciiTheme="majorHAnsi" w:eastAsia="Times New Roman" w:hAnsiTheme="majorHAnsi" w:cstheme="majorHAnsi"/>
-          <w:color w:val="D4D4D4"/>
-          <w:sz w:val="21"/>
-          <w:szCs w:val="21"/>
-        </w:rPr>
-      </w:pPr>
-      <w:r>
-        <w:rPr>
-          <w:rFonts w:asciiTheme="majorHAnsi" w:eastAsia="Times New Roman" w:hAnsiTheme="majorHAnsi" w:cstheme="majorHAnsi"/>
           <w:color w:val="6A9955"/>
           <w:sz w:val="21"/>
           <w:szCs w:val="21"/>
         </w:rPr>
-        <w:t># Add network class parsing</w:t>
+      </w:pPr>
+      <w:r>
+        <w:rPr>
+          <w:rFonts w:asciiTheme="majorHAnsi" w:eastAsia="Times New Roman" w:hAnsiTheme="majorHAnsi" w:cstheme="majorHAnsi"/>
+          <w:color w:val="6A9955"/>
+          <w:sz w:val="21"/>
+          <w:szCs w:val="21"/>
+        </w:rPr>
+        <w:t>#</w:t>
+      </w:r>
+      <w:proofErr w:type="gramStart"/>
+      <w:r>
+        <w:rPr>
+          <w:rFonts w:asciiTheme="majorHAnsi" w:eastAsia="Times New Roman" w:hAnsiTheme="majorHAnsi" w:cstheme="majorHAnsi"/>
+          <w:color w:val="6A9955"/>
+          <w:sz w:val="21"/>
+          <w:szCs w:val="21"/>
+        </w:rPr>
+        <w:t>Add</w:t>
+      </w:r>
+      <w:proofErr w:type="gramEnd"/>
+      <w:r>
+        <w:rPr>
+          <w:rFonts w:asciiTheme="majorHAnsi" w:eastAsia="Times New Roman" w:hAnsiTheme="majorHAnsi" w:cstheme="majorHAnsi"/>
+          <w:color w:val="6A9955"/>
+          <w:sz w:val="21"/>
+          <w:szCs w:val="21"/>
+        </w:rPr>
+        <w:t xml:space="preserve"> SYN Flood </w:t>
+      </w:r>
+      <w:r>
+        <w:rPr>
+          <w:rFonts w:asciiTheme="majorHAnsi" w:eastAsia="Times New Roman" w:hAnsiTheme="majorHAnsi" w:cstheme="majorHAnsi"/>
+          <w:color w:val="6A9955"/>
+          <w:sz w:val="21"/>
+          <w:szCs w:val="21"/>
+        </w:rPr>
+        <w:t>(report/block), orphaned</w:t>
       </w:r>
     </w:p>
     <w:p>
@@ -2340,8 +2451,20 @@
           <w:sz w:val="21"/>
           <w:szCs w:val="21"/>
         </w:rPr>
-        <w:t># Add config parsing</w:t>
-      </w:r>
+        <w:t># Signature sample rate</w:t>
+      </w:r>
+    </w:p>
+    <w:p>
+      <w:pPr>
+        <w:shd w:val="clear" w:color="auto" w:fill="1E1E1E"/>
+        <w:spacing w:after="0" w:line="285" w:lineRule="atLeast"/>
+        <w:rPr>
+          <w:rFonts w:asciiTheme="majorHAnsi" w:eastAsia="Times New Roman" w:hAnsiTheme="majorHAnsi" w:cstheme="majorHAnsi"/>
+          <w:color w:val="D4D4D4"/>
+          <w:sz w:val="21"/>
+          <w:szCs w:val="21"/>
+        </w:rPr>
+      </w:pPr>
       <w:r>
         <w:rPr>
           <w:rFonts w:asciiTheme="majorHAnsi" w:eastAsia="Times New Roman" w:hAnsiTheme="majorHAnsi" w:cstheme="majorHAnsi"/>
@@ -2349,11 +2472,228 @@
           <w:sz w:val="21"/>
           <w:szCs w:val="21"/>
         </w:rPr>
+        <w:t># </w:t>
+      </w:r>
+      <w:proofErr w:type="gramStart"/>
+      <w:r>
+        <w:rPr>
+          <w:rFonts w:asciiTheme="majorHAnsi" w:eastAsia="Times New Roman" w:hAnsiTheme="majorHAnsi" w:cstheme="majorHAnsi"/>
+          <w:color w:val="6A9955"/>
+          <w:sz w:val="21"/>
+          <w:szCs w:val="21"/>
+        </w:rPr>
+        <w:t>Add</w:t>
+      </w:r>
+      <w:proofErr w:type="gramEnd"/>
+      <w:r>
+        <w:rPr>
+          <w:rFonts w:asciiTheme="majorHAnsi" w:eastAsia="Times New Roman" w:hAnsiTheme="majorHAnsi" w:cstheme="majorHAnsi"/>
+          <w:color w:val="6A9955"/>
+          <w:sz w:val="21"/>
+          <w:szCs w:val="21"/>
+        </w:rPr>
+        <w:t> recommendation </w:t>
+      </w:r>
+      <w:r>
+        <w:rPr>
+          <w:rFonts w:asciiTheme="majorHAnsi" w:eastAsia="Times New Roman" w:hAnsiTheme="majorHAnsi" w:cstheme="majorHAnsi"/>
+          <w:color w:val="6A9955"/>
+          <w:sz w:val="21"/>
+          <w:szCs w:val="21"/>
+        </w:rPr>
+        <w:t>priority</w:t>
+      </w:r>
+      <w:r>
+        <w:rPr>
+          <w:rFonts w:asciiTheme="majorHAnsi" w:eastAsia="Times New Roman" w:hAnsiTheme="majorHAnsi" w:cstheme="majorHAnsi"/>
+          <w:color w:val="6A9955"/>
+          <w:sz w:val="21"/>
+          <w:szCs w:val="21"/>
+        </w:rPr>
+        <w:t> High/Med/Low</w:t>
+      </w:r>
+    </w:p>
+    <w:p>
+      <w:pPr>
+        <w:shd w:val="clear" w:color="auto" w:fill="1E1E1E"/>
+        <w:spacing w:after="0" w:line="285" w:lineRule="atLeast"/>
+        <w:rPr>
+          <w:rFonts w:asciiTheme="majorHAnsi" w:eastAsia="Times New Roman" w:hAnsiTheme="majorHAnsi" w:cstheme="majorHAnsi"/>
+          <w:color w:val="D4D4D4"/>
+          <w:sz w:val="21"/>
+          <w:szCs w:val="21"/>
+        </w:rPr>
+      </w:pPr>
+      <w:r>
+        <w:rPr>
+          <w:rFonts w:asciiTheme="majorHAnsi" w:eastAsia="Times New Roman" w:hAnsiTheme="majorHAnsi" w:cstheme="majorHAnsi"/>
+          <w:color w:val="6A9955"/>
+          <w:sz w:val="21"/>
+          <w:szCs w:val="21"/>
+        </w:rPr>
+        <w:t># </w:t>
+      </w:r>
+      <w:proofErr w:type="gramStart"/>
+      <w:r>
+        <w:rPr>
+          <w:rFonts w:asciiTheme="majorHAnsi" w:eastAsia="Times New Roman" w:hAnsiTheme="majorHAnsi" w:cstheme="majorHAnsi"/>
+          <w:color w:val="6A9955"/>
+          <w:sz w:val="21"/>
+          <w:szCs w:val="21"/>
+        </w:rPr>
+        <w:t>Add</w:t>
+      </w:r>
+      <w:proofErr w:type="gramEnd"/>
+      <w:r>
+        <w:rPr>
+          <w:rFonts w:asciiTheme="majorHAnsi" w:eastAsia="Times New Roman" w:hAnsiTheme="majorHAnsi" w:cstheme="majorHAnsi"/>
+          <w:color w:val="6A9955"/>
+          <w:sz w:val="21"/>
+          <w:szCs w:val="21"/>
+        </w:rPr>
+        <w:t> network class parsing</w:t>
+      </w:r>
+      <w:r>
+        <w:rPr>
+          <w:rFonts w:asciiTheme="majorHAnsi" w:eastAsia="Times New Roman" w:hAnsiTheme="majorHAnsi" w:cstheme="majorHAnsi"/>
+          <w:color w:val="6A9955"/>
+          <w:sz w:val="21"/>
+          <w:szCs w:val="21"/>
+        </w:rPr>
+        <w:t xml:space="preserve"> (subnet of, orphaned)</w:t>
+      </w:r>
+    </w:p>
+    <w:p>
+      <w:pPr>
+        <w:shd w:val="clear" w:color="auto" w:fill="1E1E1E"/>
+        <w:spacing w:after="0" w:line="285" w:lineRule="atLeast"/>
+        <w:rPr>
+          <w:rFonts w:asciiTheme="majorHAnsi" w:eastAsia="Times New Roman" w:hAnsiTheme="majorHAnsi" w:cstheme="majorHAnsi"/>
+          <w:color w:val="6A9955"/>
+          <w:sz w:val="21"/>
+          <w:szCs w:val="21"/>
+        </w:rPr>
+      </w:pPr>
+      <w:r>
+        <w:rPr>
+          <w:rFonts w:asciiTheme="majorHAnsi" w:eastAsia="Times New Roman" w:hAnsiTheme="majorHAnsi" w:cstheme="majorHAnsi"/>
+          <w:color w:val="6A9955"/>
+          <w:sz w:val="21"/>
+          <w:szCs w:val="21"/>
+        </w:rPr>
+        <w:t># </w:t>
+      </w:r>
+      <w:proofErr w:type="gramStart"/>
+      <w:r>
+        <w:rPr>
+          <w:rFonts w:asciiTheme="majorHAnsi" w:eastAsia="Times New Roman" w:hAnsiTheme="majorHAnsi" w:cstheme="majorHAnsi"/>
+          <w:color w:val="6A9955"/>
+          <w:sz w:val="21"/>
+          <w:szCs w:val="21"/>
+        </w:rPr>
+        <w:t>Add</w:t>
+      </w:r>
+      <w:proofErr w:type="gramEnd"/>
+      <w:r>
+        <w:rPr>
+          <w:rFonts w:asciiTheme="majorHAnsi" w:eastAsia="Times New Roman" w:hAnsiTheme="majorHAnsi" w:cstheme="majorHAnsi"/>
+          <w:color w:val="6A9955"/>
+          <w:sz w:val="21"/>
+          <w:szCs w:val="21"/>
+        </w:rPr>
+        <w:t> </w:t>
+      </w:r>
+      <w:proofErr w:type="spellStart"/>
+      <w:r>
+        <w:rPr>
+          <w:rFonts w:asciiTheme="majorHAnsi" w:eastAsia="Times New Roman" w:hAnsiTheme="majorHAnsi" w:cstheme="majorHAnsi"/>
+          <w:color w:val="6A9955"/>
+          <w:sz w:val="21"/>
+          <w:szCs w:val="21"/>
+        </w:rPr>
+        <w:t>config</w:t>
+      </w:r>
+      <w:proofErr w:type="spellEnd"/>
+      <w:r>
+        <w:rPr>
+          <w:rFonts w:asciiTheme="majorHAnsi" w:eastAsia="Times New Roman" w:hAnsiTheme="majorHAnsi" w:cstheme="majorHAnsi"/>
+          <w:color w:val="6A9955"/>
+          <w:sz w:val="21"/>
+          <w:szCs w:val="21"/>
+        </w:rPr>
+        <w:t> parsing</w:t>
+      </w:r>
+      <w:r>
+        <w:rPr>
+          <w:rFonts w:asciiTheme="majorHAnsi" w:eastAsia="Times New Roman" w:hAnsiTheme="majorHAnsi" w:cstheme="majorHAnsi"/>
+          <w:color w:val="6A9955"/>
+          <w:sz w:val="21"/>
+          <w:szCs w:val="21"/>
+        </w:rPr>
         <w:t xml:space="preserve"> additional tests</w:t>
       </w:r>
     </w:p>
     <w:p>
       <w:pPr>
+        <w:shd w:val="clear" w:color="auto" w:fill="1E1E1E"/>
+        <w:spacing w:after="0" w:line="285" w:lineRule="atLeast"/>
+        <w:rPr>
+          <w:rFonts w:asciiTheme="majorHAnsi" w:eastAsia="Times New Roman" w:hAnsiTheme="majorHAnsi" w:cstheme="majorHAnsi"/>
+          <w:color w:val="6A9955"/>
+          <w:sz w:val="21"/>
+          <w:szCs w:val="21"/>
+        </w:rPr>
+      </w:pPr>
+      <w:r>
+        <w:rPr>
+          <w:rFonts w:asciiTheme="majorHAnsi" w:eastAsia="Times New Roman" w:hAnsiTheme="majorHAnsi" w:cstheme="majorHAnsi"/>
+          <w:color w:val="6A9955"/>
+          <w:sz w:val="21"/>
+          <w:szCs w:val="21"/>
+        </w:rPr>
+        <w:t xml:space="preserve"># Add </w:t>
+      </w:r>
+      <w:r>
+        <w:rPr>
+          <w:rFonts w:asciiTheme="majorHAnsi" w:eastAsia="Times New Roman" w:hAnsiTheme="majorHAnsi" w:cstheme="majorHAnsi"/>
+          <w:color w:val="6A9955"/>
+          <w:sz w:val="21"/>
+          <w:szCs w:val="21"/>
+        </w:rPr>
+        <w:t xml:space="preserve">full </w:t>
+      </w:r>
+      <w:proofErr w:type="spellStart"/>
+      <w:r>
+        <w:rPr>
+          <w:rFonts w:asciiTheme="majorHAnsi" w:eastAsia="Times New Roman" w:hAnsiTheme="majorHAnsi" w:cstheme="majorHAnsi"/>
+          <w:color w:val="6A9955"/>
+          <w:sz w:val="21"/>
+          <w:szCs w:val="21"/>
+        </w:rPr>
+        <w:t>config</w:t>
+      </w:r>
+      <w:proofErr w:type="spellEnd"/>
+      <w:r>
+        <w:rPr>
+          <w:rFonts w:asciiTheme="majorHAnsi" w:eastAsia="Times New Roman" w:hAnsiTheme="majorHAnsi" w:cstheme="majorHAnsi"/>
+          <w:color w:val="6A9955"/>
+          <w:sz w:val="21"/>
+          <w:szCs w:val="21"/>
+        </w:rPr>
+        <w:t xml:space="preserve"> </w:t>
+      </w:r>
+      <w:r>
+        <w:rPr>
+          <w:rFonts w:asciiTheme="majorHAnsi" w:eastAsia="Times New Roman" w:hAnsiTheme="majorHAnsi" w:cstheme="majorHAnsi"/>
+          <w:color w:val="6A9955"/>
+          <w:sz w:val="21"/>
+          <w:szCs w:val="21"/>
+        </w:rPr>
+        <w:t>mapping to a separate file</w:t>
+      </w:r>
+    </w:p>
+    <w:p>
+      <w:pPr>
         <w:rPr>
           <w:rFonts w:asciiTheme="majorHAnsi" w:hAnsiTheme="majorHAnsi" w:cstheme="majorHAnsi"/>
         </w:rPr>
@@ -2462,7 +2802,21 @@
         <w:rPr>
           <w:rFonts w:asciiTheme="majorHAnsi" w:hAnsiTheme="majorHAnsi" w:cstheme="majorHAnsi"/>
         </w:rPr>
-        <w:t xml:space="preserve">interacts with Radware APSolute Vision DefensePro </w:t>
+        <w:t xml:space="preserve">interacts with Radware </w:t>
+      </w:r>
+      <w:proofErr w:type="spellStart"/>
+      <w:r>
+        <w:rPr>
+          <w:rFonts w:asciiTheme="majorHAnsi" w:hAnsiTheme="majorHAnsi" w:cstheme="majorHAnsi"/>
+        </w:rPr>
+        <w:t>APSolute</w:t>
+      </w:r>
+      <w:proofErr w:type="spellEnd"/>
+      <w:r>
+        <w:rPr>
+          <w:rFonts w:asciiTheme="majorHAnsi" w:hAnsiTheme="majorHAnsi" w:cstheme="majorHAnsi"/>
+        </w:rPr>
+        <w:t xml:space="preserve"> Vision DefensePro </w:t>
       </w:r>
       <w:r>
         <w:rPr>
@@ -2865,7 +3219,21 @@
         <w:rPr>
           <w:rFonts w:asciiTheme="majorHAnsi" w:hAnsiTheme="majorHAnsi" w:cstheme="majorHAnsi"/>
         </w:rPr>
-        <w:t>Signature profile applied on the policy does not include all DoS-All rules</w:t>
+        <w:t xml:space="preserve">Signature profile applied on the policy does not include all </w:t>
+      </w:r>
+      <w:proofErr w:type="spellStart"/>
+      <w:r>
+        <w:rPr>
+          <w:rFonts w:asciiTheme="majorHAnsi" w:hAnsiTheme="majorHAnsi" w:cstheme="majorHAnsi"/>
+        </w:rPr>
+        <w:t>DoS</w:t>
+      </w:r>
+      <w:proofErr w:type="spellEnd"/>
+      <w:r>
+        <w:rPr>
+          <w:rFonts w:asciiTheme="majorHAnsi" w:hAnsiTheme="majorHAnsi" w:cstheme="majorHAnsi"/>
+        </w:rPr>
+        <w:t>-All rules</w:t>
       </w:r>
     </w:p>
     <w:p>
@@ -2883,7 +3251,21 @@
         <w:rPr>
           <w:rFonts w:asciiTheme="majorHAnsi" w:hAnsiTheme="majorHAnsi" w:cstheme="majorHAnsi"/>
         </w:rPr>
-        <w:t>DNS Signature profile applied on the DNS policy does not include all DoS-All rules and DNS Services Signatures</w:t>
+        <w:t xml:space="preserve">DNS Signature profile applied on the DNS policy does not include all </w:t>
+      </w:r>
+      <w:proofErr w:type="spellStart"/>
+      <w:r>
+        <w:rPr>
+          <w:rFonts w:asciiTheme="majorHAnsi" w:hAnsiTheme="majorHAnsi" w:cstheme="majorHAnsi"/>
+        </w:rPr>
+        <w:t>DoS</w:t>
+      </w:r>
+      <w:proofErr w:type="spellEnd"/>
+      <w:r>
+        <w:rPr>
+          <w:rFonts w:asciiTheme="majorHAnsi" w:hAnsiTheme="majorHAnsi" w:cstheme="majorHAnsi"/>
+        </w:rPr>
+        <w:t>-All rules and DNS Services Signatures</w:t>
       </w:r>
     </w:p>
     <w:p>
@@ -2973,7 +3355,21 @@
         <w:rPr>
           <w:rFonts w:asciiTheme="majorHAnsi" w:hAnsiTheme="majorHAnsi" w:cstheme="majorHAnsi"/>
         </w:rPr>
-        <w:t>DefensePro has no Heartbeat policy for the Silicom Bypass Switch (if exists)</w:t>
+        <w:t xml:space="preserve">DefensePro has no Heartbeat policy for the </w:t>
+      </w:r>
+      <w:proofErr w:type="spellStart"/>
+      <w:r>
+        <w:rPr>
+          <w:rFonts w:asciiTheme="majorHAnsi" w:hAnsiTheme="majorHAnsi" w:cstheme="majorHAnsi"/>
+        </w:rPr>
+        <w:t>Silicom</w:t>
+      </w:r>
+      <w:proofErr w:type="spellEnd"/>
+      <w:r>
+        <w:rPr>
+          <w:rFonts w:asciiTheme="majorHAnsi" w:hAnsiTheme="majorHAnsi" w:cstheme="majorHAnsi"/>
+        </w:rPr>
+        <w:t xml:space="preserve"> Bypass Switch (if exists)</w:t>
       </w:r>
     </w:p>
     <w:p>
@@ -3056,6 +3452,42 @@
     </w:p>
     <w:p>
       <w:pPr>
+        <w:pStyle w:val="ListParagraph"/>
+        <w:numPr>
+          <w:ilvl w:val="0"/>
+          <w:numId w:val="10"/>
+        </w:numPr>
+        <w:rPr>
+          <w:rFonts w:asciiTheme="majorHAnsi" w:hAnsiTheme="majorHAnsi" w:cstheme="majorHAnsi"/>
+        </w:rPr>
+      </w:pPr>
+      <w:r>
+        <w:rPr>
+          <w:rFonts w:asciiTheme="majorHAnsi" w:hAnsiTheme="majorHAnsi" w:cstheme="majorHAnsi"/>
+        </w:rPr>
+        <w:t xml:space="preserve">BDOS profile has Footprint Strictness is not set to Medium </w:t>
+      </w:r>
+    </w:p>
+    <w:p>
+      <w:pPr>
+        <w:pStyle w:val="ListParagraph"/>
+        <w:numPr>
+          <w:ilvl w:val="0"/>
+          <w:numId w:val="10"/>
+        </w:numPr>
+        <w:rPr>
+          <w:rFonts w:asciiTheme="majorHAnsi" w:hAnsiTheme="majorHAnsi" w:cstheme="majorHAnsi"/>
+        </w:rPr>
+      </w:pPr>
+      <w:r>
+        <w:rPr>
+          <w:rFonts w:asciiTheme="majorHAnsi" w:hAnsiTheme="majorHAnsi" w:cstheme="majorHAnsi"/>
+        </w:rPr>
+        <w:t>BDOS profile learning suppression is less than 50%</w:t>
+      </w:r>
+    </w:p>
+    <w:p>
+      <w:pPr>
         <w:rPr>
           <w:rFonts w:asciiTheme="majorHAnsi" w:hAnsiTheme="majorHAnsi" w:cstheme="majorHAnsi"/>
         </w:rPr>
@@ -3197,6 +3629,8 @@
           <w:szCs w:val="21"/>
         </w:rPr>
       </w:pPr>
+      <w:proofErr w:type="spellStart"/>
+      <w:proofErr w:type="gramStart"/>
       <w:r>
         <w:rPr>
           <w:rFonts w:asciiTheme="majorHAnsi" w:eastAsia="Times New Roman" w:hAnsiTheme="majorHAnsi" w:cstheme="majorHAnsi"/>
@@ -3206,6 +3640,8 @@
         </w:rPr>
         <w:t>json</w:t>
       </w:r>
+      <w:proofErr w:type="spellEnd"/>
+      <w:proofErr w:type="gramEnd"/>
     </w:p>
     <w:p>
       <w:pPr>
@@ -3218,6 +3654,7 @@
           <w:szCs w:val="21"/>
         </w:rPr>
       </w:pPr>
+      <w:proofErr w:type="gramStart"/>
       <w:r>
         <w:rPr>
           <w:rFonts w:asciiTheme="majorHAnsi" w:eastAsia="Times New Roman" w:hAnsiTheme="majorHAnsi" w:cstheme="majorHAnsi"/>
@@ -3227,6 +3664,7 @@
         </w:rPr>
         <w:t>csv</w:t>
       </w:r>
+      <w:proofErr w:type="gramEnd"/>
     </w:p>
     <w:p>
       <w:pPr>
@@ -3239,6 +3677,8 @@
           <w:szCs w:val="21"/>
         </w:rPr>
       </w:pPr>
+      <w:proofErr w:type="spellStart"/>
+      <w:proofErr w:type="gramStart"/>
       <w:r>
         <w:rPr>
           <w:rFonts w:asciiTheme="majorHAnsi" w:eastAsia="Times New Roman" w:hAnsiTheme="majorHAnsi" w:cstheme="majorHAnsi"/>
@@ -3248,6 +3688,8 @@
         </w:rPr>
         <w:t>config</w:t>
       </w:r>
+      <w:proofErr w:type="spellEnd"/>
+      <w:proofErr w:type="gramEnd"/>
     </w:p>
     <w:p>
       <w:pPr>
@@ -3260,6 +3702,7 @@
           <w:szCs w:val="21"/>
         </w:rPr>
       </w:pPr>
+      <w:proofErr w:type="gramStart"/>
       <w:r>
         <w:rPr>
           <w:rFonts w:asciiTheme="majorHAnsi" w:eastAsia="Times New Roman" w:hAnsiTheme="majorHAnsi" w:cstheme="majorHAnsi"/>
@@ -3269,6 +3712,7 @@
         </w:rPr>
         <w:t>socket</w:t>
       </w:r>
+      <w:proofErr w:type="gramEnd"/>
     </w:p>
     <w:p>
       <w:pPr>
@@ -3281,6 +3725,7 @@
           <w:szCs w:val="21"/>
         </w:rPr>
       </w:pPr>
+      <w:proofErr w:type="gramStart"/>
       <w:r>
         <w:rPr>
           <w:rFonts w:asciiTheme="majorHAnsi" w:eastAsia="Times New Roman" w:hAnsiTheme="majorHAnsi" w:cstheme="majorHAnsi"/>
@@ -3290,6 +3735,7 @@
         </w:rPr>
         <w:t>logging</w:t>
       </w:r>
+      <w:proofErr w:type="gramEnd"/>
     </w:p>
     <w:p>
       <w:pPr>
@@ -3302,6 +3748,8 @@
           <w:szCs w:val="21"/>
         </w:rPr>
       </w:pPr>
+      <w:proofErr w:type="spellStart"/>
+      <w:proofErr w:type="gramStart"/>
       <w:r>
         <w:rPr>
           <w:rFonts w:asciiTheme="majorHAnsi" w:eastAsia="Times New Roman" w:hAnsiTheme="majorHAnsi" w:cstheme="majorHAnsi"/>
@@ -3311,6 +3759,8 @@
         </w:rPr>
         <w:t>smtplib</w:t>
       </w:r>
+      <w:proofErr w:type="spellEnd"/>
+      <w:proofErr w:type="gramEnd"/>
     </w:p>
     <w:p>
       <w:pPr>
@@ -3323,6 +3773,7 @@
           <w:szCs w:val="21"/>
         </w:rPr>
       </w:pPr>
+      <w:proofErr w:type="gramStart"/>
       <w:r>
         <w:rPr>
           <w:rFonts w:asciiTheme="majorHAnsi" w:eastAsia="Times New Roman" w:hAnsiTheme="majorHAnsi" w:cstheme="majorHAnsi"/>
@@ -3332,6 +3783,7 @@
         </w:rPr>
         <w:t>email</w:t>
       </w:r>
+      <w:proofErr w:type="gramEnd"/>
     </w:p>
     <w:p>
       <w:pPr>
@@ -3344,6 +3796,8 @@
           <w:szCs w:val="21"/>
         </w:rPr>
       </w:pPr>
+      <w:proofErr w:type="spellStart"/>
+      <w:proofErr w:type="gramStart"/>
       <w:r>
         <w:rPr>
           <w:rFonts w:asciiTheme="majorHAnsi" w:eastAsia="Times New Roman" w:hAnsiTheme="majorHAnsi" w:cstheme="majorHAnsi"/>
@@ -3353,6 +3807,8 @@
         </w:rPr>
         <w:t>datetime</w:t>
       </w:r>
+      <w:proofErr w:type="spellEnd"/>
+      <w:proofErr w:type="gramEnd"/>
     </w:p>
     <w:p>
       <w:pPr>
@@ -3365,6 +3821,8 @@
           <w:szCs w:val="21"/>
         </w:rPr>
       </w:pPr>
+      <w:proofErr w:type="spellStart"/>
+      <w:proofErr w:type="gramStart"/>
       <w:r>
         <w:rPr>
           <w:rFonts w:asciiTheme="majorHAnsi" w:eastAsia="Times New Roman" w:hAnsiTheme="majorHAnsi" w:cstheme="majorHAnsi"/>
@@ -3374,6 +3832,8 @@
         </w:rPr>
         <w:t>os</w:t>
       </w:r>
+      <w:proofErr w:type="spellEnd"/>
+      <w:proofErr w:type="gramEnd"/>
     </w:p>
     <w:p>
       <w:pPr>
@@ -3407,6 +3867,7 @@
           <w:szCs w:val="21"/>
         </w:rPr>
       </w:pPr>
+      <w:proofErr w:type="gramStart"/>
       <w:r>
         <w:rPr>
           <w:rFonts w:asciiTheme="majorHAnsi" w:eastAsia="Times New Roman" w:hAnsiTheme="majorHAnsi" w:cstheme="majorHAnsi"/>
@@ -3416,6 +3877,7 @@
         </w:rPr>
         <w:t>sys</w:t>
       </w:r>
+      <w:proofErr w:type="gramEnd"/>
     </w:p>
     <w:p>
       <w:pPr>
@@ -3545,40 +4007,107 @@
         <w:rPr>
           <w:rFonts w:asciiTheme="majorHAnsi" w:hAnsiTheme="majorHAnsi" w:cstheme="majorHAnsi"/>
         </w:rPr>
-        <w:t>. Set up the script to run periodically (optional) though cron (linux) or windows scheduler on windows:</w:t>
-      </w:r>
-    </w:p>
-    <w:p>
-      <w:pPr>
-        <w:rPr>
-          <w:rFonts w:asciiTheme="majorHAnsi" w:hAnsiTheme="majorHAnsi" w:cstheme="majorHAnsi"/>
-        </w:rPr>
-      </w:pPr>
-      <w:r>
-        <w:rPr>
-          <w:rFonts w:asciiTheme="majorHAnsi" w:hAnsiTheme="majorHAnsi" w:cstheme="majorHAnsi"/>
-        </w:rPr>
-        <w:t>Linux cron example</w:t>
-      </w:r>
-    </w:p>
-    <w:p>
-      <w:pPr>
-        <w:rPr>
-          <w:rFonts w:asciiTheme="majorHAnsi" w:hAnsiTheme="majorHAnsi" w:cstheme="majorHAnsi"/>
-        </w:rPr>
-      </w:pPr>
-    </w:p>
-    <w:p>
-      <w:pPr>
-        <w:rPr>
-          <w:rFonts w:asciiTheme="majorHAnsi" w:hAnsiTheme="majorHAnsi" w:cstheme="majorHAnsi"/>
-        </w:rPr>
-      </w:pPr>
-      <w:r>
-        <w:rPr>
-          <w:rFonts w:asciiTheme="majorHAnsi" w:hAnsiTheme="majorHAnsi" w:cstheme="majorHAnsi"/>
-        </w:rPr>
-        <w:t>0 4 * * * /path/to/app/bdos_monitor.sh #example setting the script to run every day at 4 am.</w:t>
+        <w:t xml:space="preserve">. Set up the script to run periodically (optional) though </w:t>
+      </w:r>
+      <w:proofErr w:type="spellStart"/>
+      <w:r>
+        <w:rPr>
+          <w:rFonts w:asciiTheme="majorHAnsi" w:hAnsiTheme="majorHAnsi" w:cstheme="majorHAnsi"/>
+        </w:rPr>
+        <w:t>cron</w:t>
+      </w:r>
+      <w:proofErr w:type="spellEnd"/>
+      <w:r>
+        <w:rPr>
+          <w:rFonts w:asciiTheme="majorHAnsi" w:hAnsiTheme="majorHAnsi" w:cstheme="majorHAnsi"/>
+        </w:rPr>
+        <w:t xml:space="preserve"> (</w:t>
+      </w:r>
+      <w:proofErr w:type="spellStart"/>
+      <w:r>
+        <w:rPr>
+          <w:rFonts w:asciiTheme="majorHAnsi" w:hAnsiTheme="majorHAnsi" w:cstheme="majorHAnsi"/>
+        </w:rPr>
+        <w:t>linux</w:t>
+      </w:r>
+      <w:proofErr w:type="spellEnd"/>
+      <w:r>
+        <w:rPr>
+          <w:rFonts w:asciiTheme="majorHAnsi" w:hAnsiTheme="majorHAnsi" w:cstheme="majorHAnsi"/>
+        </w:rPr>
+        <w:t>) or windows scheduler on windows:</w:t>
+      </w:r>
+    </w:p>
+    <w:p>
+      <w:pPr>
+        <w:rPr>
+          <w:rFonts w:asciiTheme="majorHAnsi" w:hAnsiTheme="majorHAnsi" w:cstheme="majorHAnsi"/>
+        </w:rPr>
+      </w:pPr>
+      <w:r>
+        <w:rPr>
+          <w:rFonts w:asciiTheme="majorHAnsi" w:hAnsiTheme="majorHAnsi" w:cstheme="majorHAnsi"/>
+        </w:rPr>
+        <w:t xml:space="preserve">Linux </w:t>
+      </w:r>
+      <w:proofErr w:type="spellStart"/>
+      <w:r>
+        <w:rPr>
+          <w:rFonts w:asciiTheme="majorHAnsi" w:hAnsiTheme="majorHAnsi" w:cstheme="majorHAnsi"/>
+        </w:rPr>
+        <w:t>cron</w:t>
+      </w:r>
+      <w:proofErr w:type="spellEnd"/>
+      <w:r>
+        <w:rPr>
+          <w:rFonts w:asciiTheme="majorHAnsi" w:hAnsiTheme="majorHAnsi" w:cstheme="majorHAnsi"/>
+        </w:rPr>
+        <w:t xml:space="preserve"> example</w:t>
+      </w:r>
+    </w:p>
+    <w:p>
+      <w:pPr>
+        <w:rPr>
+          <w:rFonts w:asciiTheme="majorHAnsi" w:hAnsiTheme="majorHAnsi" w:cstheme="majorHAnsi"/>
+        </w:rPr>
+      </w:pPr>
+    </w:p>
+    <w:p>
+      <w:pPr>
+        <w:rPr>
+          <w:rFonts w:asciiTheme="majorHAnsi" w:hAnsiTheme="majorHAnsi" w:cstheme="majorHAnsi"/>
+        </w:rPr>
+      </w:pPr>
+      <w:r>
+        <w:rPr>
+          <w:rFonts w:asciiTheme="majorHAnsi" w:hAnsiTheme="majorHAnsi" w:cstheme="majorHAnsi"/>
+        </w:rPr>
+        <w:lastRenderedPageBreak/>
+        <w:t>0 4 * * * /path/to/app/</w:t>
+      </w:r>
+      <w:r>
+        <w:rPr>
+          <w:rFonts w:asciiTheme="majorHAnsi" w:hAnsiTheme="majorHAnsi" w:cstheme="majorHAnsi"/>
+        </w:rPr>
+        <w:t>python</w:t>
+      </w:r>
+      <w:r>
+        <w:rPr>
+          <w:rFonts w:asciiTheme="majorHAnsi" w:hAnsiTheme="majorHAnsi" w:cstheme="majorHAnsi"/>
+        </w:rPr>
+        <w:t>3</w:t>
+      </w:r>
+      <w:r>
+        <w:rPr>
+          <w:rFonts w:asciiTheme="majorHAnsi" w:hAnsiTheme="majorHAnsi" w:cstheme="majorHAnsi"/>
+        </w:rPr>
+        <w:t xml:space="preserve"> main.py</w:t>
+      </w:r>
+      <w:r>
+        <w:rPr>
+          <w:rFonts w:asciiTheme="majorHAnsi" w:hAnsiTheme="majorHAnsi" w:cstheme="majorHAnsi"/>
+        </w:rPr>
+        <w:t xml:space="preserve"> #example setting the script to run every day at 4 am.</w:t>
       </w:r>
     </w:p>
     <w:p>
@@ -3613,7 +4142,19 @@
         <w:rPr>
           <w:rFonts w:asciiTheme="majorHAnsi" w:hAnsiTheme="majorHAnsi" w:cstheme="majorHAnsi"/>
         </w:rPr>
-        <w:t xml:space="preserve">.\main.py </w:t>
+        <w:t>python</w:t>
+      </w:r>
+      <w:r>
+        <w:rPr>
+          <w:rFonts w:asciiTheme="majorHAnsi" w:hAnsiTheme="majorHAnsi" w:cstheme="majorHAnsi"/>
+        </w:rPr>
+        <w:t>3</w:t>
+      </w:r>
+      <w:r>
+        <w:rPr>
+          <w:rFonts w:asciiTheme="majorHAnsi" w:hAnsiTheme="majorHAnsi" w:cstheme="majorHAnsi"/>
+        </w:rPr>
+        <w:t xml:space="preserve"> main.py</w:t>
       </w:r>
     </w:p>
     <w:p>
@@ -3644,7 +4185,6 @@
         <w:rPr>
           <w:rFonts w:asciiTheme="majorHAnsi" w:hAnsiTheme="majorHAnsi" w:cstheme="majorHAnsi"/>
         </w:rPr>
-        <w:lastRenderedPageBreak/>
         <w:t>Script can be run with the following arguments (multiple arguments may be combined together)</w:t>
       </w:r>
     </w:p>
@@ -3663,7 +4203,13 @@
         <w:rPr>
           <w:rFonts w:asciiTheme="majorHAnsi" w:hAnsiTheme="majorHAnsi" w:cstheme="majorHAnsi"/>
         </w:rPr>
-        <w:t xml:space="preserve">.\main.py </w:t>
+        <w:t xml:space="preserve">python3 </w:t>
+      </w:r>
+      <w:r>
+        <w:rPr>
+          <w:rFonts w:asciiTheme="majorHAnsi" w:hAnsiTheme="majorHAnsi" w:cstheme="majorHAnsi"/>
+        </w:rPr>
+        <w:t xml:space="preserve">main.py </w:t>
       </w:r>
       <w:r>
         <w:rPr>
@@ -3708,7 +4254,13 @@
         <w:rPr>
           <w:rFonts w:asciiTheme="majorHAnsi" w:hAnsiTheme="majorHAnsi" w:cstheme="majorHAnsi"/>
         </w:rPr>
-        <w:t xml:space="preserve">.\main.py </w:t>
+        <w:t xml:space="preserve">python3 </w:t>
+      </w:r>
+      <w:r>
+        <w:rPr>
+          <w:rFonts w:asciiTheme="majorHAnsi" w:hAnsiTheme="majorHAnsi" w:cstheme="majorHAnsi"/>
+        </w:rPr>
+        <w:t xml:space="preserve">main.py </w:t>
       </w:r>
       <w:r>
         <w:rPr>
@@ -3753,7 +4305,13 @@
         <w:rPr>
           <w:rFonts w:asciiTheme="majorHAnsi" w:hAnsiTheme="majorHAnsi" w:cstheme="majorHAnsi"/>
         </w:rPr>
-        <w:t>.\main.py</w:t>
+        <w:t xml:space="preserve">python3 </w:t>
+      </w:r>
+      <w:r>
+        <w:rPr>
+          <w:rFonts w:asciiTheme="majorHAnsi" w:hAnsiTheme="majorHAnsi" w:cstheme="majorHAnsi"/>
+        </w:rPr>
+        <w:t>main.py</w:t>
       </w:r>
       <w:r>
         <w:rPr>
@@ -3924,7 +4482,27 @@
           <w:sz w:val="21"/>
           <w:szCs w:val="21"/>
         </w:rPr>
-        <w:t># APSolute Vision IP</w:t>
+        <w:t># </w:t>
+      </w:r>
+      <w:proofErr w:type="spellStart"/>
+      <w:r>
+        <w:rPr>
+          <w:rFonts w:asciiTheme="majorHAnsi" w:eastAsia="Times New Roman" w:hAnsiTheme="majorHAnsi" w:cstheme="majorHAnsi"/>
+          <w:color w:val="6A9955"/>
+          <w:sz w:val="21"/>
+          <w:szCs w:val="21"/>
+        </w:rPr>
+        <w:t>APSolute</w:t>
+      </w:r>
+      <w:proofErr w:type="spellEnd"/>
+      <w:r>
+        <w:rPr>
+          <w:rFonts w:asciiTheme="majorHAnsi" w:eastAsia="Times New Roman" w:hAnsiTheme="majorHAnsi" w:cstheme="majorHAnsi"/>
+          <w:color w:val="6A9955"/>
+          <w:sz w:val="21"/>
+          <w:szCs w:val="21"/>
+        </w:rPr>
+        <w:t> Vision IP</w:t>
       </w:r>
     </w:p>
     <w:p>
@@ -3981,7 +4559,27 @@
           <w:sz w:val="21"/>
           <w:szCs w:val="21"/>
         </w:rPr>
-        <w:t># APSolute Vision username</w:t>
+        <w:t># </w:t>
+      </w:r>
+      <w:proofErr w:type="spellStart"/>
+      <w:r>
+        <w:rPr>
+          <w:rFonts w:asciiTheme="majorHAnsi" w:eastAsia="Times New Roman" w:hAnsiTheme="majorHAnsi" w:cstheme="majorHAnsi"/>
+          <w:color w:val="6A9955"/>
+          <w:sz w:val="21"/>
+          <w:szCs w:val="21"/>
+        </w:rPr>
+        <w:t>APSolute</w:t>
+      </w:r>
+      <w:proofErr w:type="spellEnd"/>
+      <w:r>
+        <w:rPr>
+          <w:rFonts w:asciiTheme="majorHAnsi" w:eastAsia="Times New Roman" w:hAnsiTheme="majorHAnsi" w:cstheme="majorHAnsi"/>
+          <w:color w:val="6A9955"/>
+          <w:sz w:val="21"/>
+          <w:szCs w:val="21"/>
+        </w:rPr>
+        <w:t> Vision username</w:t>
       </w:r>
     </w:p>
     <w:p>
@@ -4038,7 +4636,27 @@
           <w:sz w:val="21"/>
           <w:szCs w:val="21"/>
         </w:rPr>
-        <w:t># APSolute Vision password</w:t>
+        <w:t># </w:t>
+      </w:r>
+      <w:proofErr w:type="spellStart"/>
+      <w:r>
+        <w:rPr>
+          <w:rFonts w:asciiTheme="majorHAnsi" w:eastAsia="Times New Roman" w:hAnsiTheme="majorHAnsi" w:cstheme="majorHAnsi"/>
+          <w:color w:val="6A9955"/>
+          <w:sz w:val="21"/>
+          <w:szCs w:val="21"/>
+        </w:rPr>
+        <w:t>APSolute</w:t>
+      </w:r>
+      <w:proofErr w:type="spellEnd"/>
+      <w:r>
+        <w:rPr>
+          <w:rFonts w:asciiTheme="majorHAnsi" w:eastAsia="Times New Roman" w:hAnsiTheme="majorHAnsi" w:cstheme="majorHAnsi"/>
+          <w:color w:val="6A9955"/>
+          <w:sz w:val="21"/>
+          <w:szCs w:val="21"/>
+        </w:rPr>
+        <w:t> Vision password</w:t>
       </w:r>
     </w:p>
     <w:p>
@@ -4110,7 +4728,27 @@
           <w:sz w:val="21"/>
           <w:szCs w:val="21"/>
         </w:rPr>
-        <w:t>"./log/"</w:t>
+        <w:t>"</w:t>
+      </w:r>
+      <w:proofErr w:type="gramStart"/>
+      <w:r>
+        <w:rPr>
+          <w:rFonts w:asciiTheme="majorHAnsi" w:eastAsia="Times New Roman" w:hAnsiTheme="majorHAnsi" w:cstheme="majorHAnsi"/>
+          <w:color w:val="CE9178"/>
+          <w:sz w:val="21"/>
+          <w:szCs w:val="21"/>
+        </w:rPr>
+        <w:t>./</w:t>
+      </w:r>
+      <w:proofErr w:type="gramEnd"/>
+      <w:r>
+        <w:rPr>
+          <w:rFonts w:asciiTheme="majorHAnsi" w:eastAsia="Times New Roman" w:hAnsiTheme="majorHAnsi" w:cstheme="majorHAnsi"/>
+          <w:color w:val="CE9178"/>
+          <w:sz w:val="21"/>
+          <w:szCs w:val="21"/>
+        </w:rPr>
+        <w:t>log/"</w:t>
       </w:r>
       <w:r>
         <w:rPr>
@@ -4524,6 +5162,7 @@
           <w:sz w:val="21"/>
           <w:szCs w:val="21"/>
         </w:rPr>
+        <w:lastRenderedPageBreak/>
         <w:t>SMTP_SENDER</w:t>
       </w:r>
       <w:r>
@@ -4674,7 +5313,27 @@
           <w:sz w:val="21"/>
           <w:szCs w:val="21"/>
         </w:rPr>
-        <w:t># Email address/address list recepient/s(comma separated)</w:t>
+        <w:t># Email address/address list recepient/</w:t>
+      </w:r>
+      <w:proofErr w:type="gramStart"/>
+      <w:r>
+        <w:rPr>
+          <w:rFonts w:asciiTheme="majorHAnsi" w:eastAsia="Times New Roman" w:hAnsiTheme="majorHAnsi" w:cstheme="majorHAnsi"/>
+          <w:color w:val="6A9955"/>
+          <w:sz w:val="21"/>
+          <w:szCs w:val="21"/>
+        </w:rPr>
+        <w:t>s(</w:t>
+      </w:r>
+      <w:proofErr w:type="gramEnd"/>
+      <w:r>
+        <w:rPr>
+          <w:rFonts w:asciiTheme="majorHAnsi" w:eastAsia="Times New Roman" w:hAnsiTheme="majorHAnsi" w:cstheme="majorHAnsi"/>
+          <w:color w:val="6A9955"/>
+          <w:sz w:val="21"/>
+          <w:szCs w:val="21"/>
+        </w:rPr>
+        <w:t>comma separated)</w:t>
       </w:r>
     </w:p>
     <w:p>
@@ -4713,7 +5372,27 @@
           <w:sz w:val="21"/>
           <w:szCs w:val="21"/>
         </w:rPr>
-        <w:t>"ALARM:DP - "</w:t>
+        <w:t>"ALARM</w:t>
+      </w:r>
+      <w:proofErr w:type="gramStart"/>
+      <w:r>
+        <w:rPr>
+          <w:rFonts w:asciiTheme="majorHAnsi" w:eastAsia="Times New Roman" w:hAnsiTheme="majorHAnsi" w:cstheme="majorHAnsi"/>
+          <w:color w:val="CE9178"/>
+          <w:sz w:val="21"/>
+          <w:szCs w:val="21"/>
+        </w:rPr>
+        <w:t>:DP</w:t>
+      </w:r>
+      <w:proofErr w:type="gramEnd"/>
+      <w:r>
+        <w:rPr>
+          <w:rFonts w:asciiTheme="majorHAnsi" w:eastAsia="Times New Roman" w:hAnsiTheme="majorHAnsi" w:cstheme="majorHAnsi"/>
+          <w:color w:val="CE9178"/>
+          <w:sz w:val="21"/>
+          <w:szCs w:val="21"/>
+        </w:rPr>
+        <w:t> - "</w:t>
       </w:r>
       <w:r>
         <w:rPr>
@@ -4817,7 +5496,6 @@
         <w:rPr>
           <w:rFonts w:cstheme="majorHAnsi"/>
         </w:rPr>
-        <w:lastRenderedPageBreak/>
         <w:t>“main.py”</w:t>
       </w:r>
       <w:bookmarkEnd w:id="14"/>
@@ -4953,7 +5631,21 @@
         <w:rPr>
           <w:rFonts w:asciiTheme="majorHAnsi" w:hAnsiTheme="majorHAnsi" w:cstheme="majorHAnsi"/>
         </w:rPr>
-        <w:t>This file includes all the instructions how to connect to the APSolute Vision and construct proper API calls to fetch the data</w:t>
+        <w:t xml:space="preserve">This file includes all the instructions how to connect to the </w:t>
+      </w:r>
+      <w:proofErr w:type="spellStart"/>
+      <w:r>
+        <w:rPr>
+          <w:rFonts w:asciiTheme="majorHAnsi" w:hAnsiTheme="majorHAnsi" w:cstheme="majorHAnsi"/>
+        </w:rPr>
+        <w:t>APSolute</w:t>
+      </w:r>
+      <w:proofErr w:type="spellEnd"/>
+      <w:r>
+        <w:rPr>
+          <w:rFonts w:asciiTheme="majorHAnsi" w:hAnsiTheme="majorHAnsi" w:cstheme="majorHAnsi"/>
+        </w:rPr>
+        <w:t xml:space="preserve"> Vision and construct proper API calls to fetch the data</w:t>
       </w:r>
     </w:p>
     <w:p>
@@ -4998,7 +5690,21 @@
           <w:rFonts w:asciiTheme="majorHAnsi" w:hAnsiTheme="majorHAnsi" w:cstheme="majorHAnsi"/>
         </w:rPr>
         <w:tab/>
-        <w:t>This file includes all the settings and functions for setting up the logging  and email  functionality</w:t>
+        <w:t xml:space="preserve">This file includes all the settings and functions for setting up the </w:t>
+      </w:r>
+      <w:proofErr w:type="gramStart"/>
+      <w:r>
+        <w:rPr>
+          <w:rFonts w:asciiTheme="majorHAnsi" w:hAnsiTheme="majorHAnsi" w:cstheme="majorHAnsi"/>
+        </w:rPr>
+        <w:t>logging  and</w:t>
+      </w:r>
+      <w:proofErr w:type="gramEnd"/>
+      <w:r>
+        <w:rPr>
+          <w:rFonts w:asciiTheme="majorHAnsi" w:hAnsiTheme="majorHAnsi" w:cstheme="majorHAnsi"/>
+        </w:rPr>
+        <w:t xml:space="preserve"> email  functionality</w:t>
       </w:r>
     </w:p>
     <w:p>
@@ -5148,6 +5854,7 @@
         <w:rPr>
           <w:rFonts w:asciiTheme="majorHAnsi" w:hAnsiTheme="majorHAnsi" w:cstheme="majorHAnsi"/>
         </w:rPr>
+        <w:lastRenderedPageBreak/>
         <w:t>At stage 1, t</w:t>
       </w:r>
       <w:r>
@@ -5236,12 +5943,14 @@
           <w:rFonts w:cstheme="majorHAnsi"/>
         </w:rPr>
       </w:pPr>
+      <w:proofErr w:type="spellStart"/>
       <w:r>
         <w:rPr>
           <w:rFonts w:cstheme="majorHAnsi"/>
         </w:rPr>
         <w:t>full_bdosprofconf_dic.json</w:t>
       </w:r>
+      <w:proofErr w:type="spellEnd"/>
     </w:p>
     <w:p>
       <w:pPr>
@@ -5261,8 +5970,21 @@
         <w:rPr>
           <w:rFonts w:asciiTheme="majorHAnsi" w:hAnsiTheme="majorHAnsi" w:cstheme="majorHAnsi"/>
         </w:rPr>
-        <w:lastRenderedPageBreak/>
-        <w:t>This file is being generated once the data collection is complete and it includes all the bdos profiles configuration data.</w:t>
+        <w:t xml:space="preserve">This file is being generated once the data collection is complete and it includes all the </w:t>
+      </w:r>
+      <w:proofErr w:type="spellStart"/>
+      <w:r>
+        <w:rPr>
+          <w:rFonts w:asciiTheme="majorHAnsi" w:hAnsiTheme="majorHAnsi" w:cstheme="majorHAnsi"/>
+        </w:rPr>
+        <w:t>bdos</w:t>
+      </w:r>
+      <w:proofErr w:type="spellEnd"/>
+      <w:r>
+        <w:rPr>
+          <w:rFonts w:asciiTheme="majorHAnsi" w:hAnsiTheme="majorHAnsi" w:cstheme="majorHAnsi"/>
+        </w:rPr>
+        <w:t xml:space="preserve"> profiles configuration data.</w:t>
       </w:r>
     </w:p>
     <w:p>
@@ -5272,12 +5994,14 @@
           <w:rFonts w:cstheme="majorHAnsi"/>
         </w:rPr>
       </w:pPr>
+      <w:proofErr w:type="spellStart"/>
       <w:r>
         <w:rPr>
           <w:rFonts w:cstheme="majorHAnsi"/>
         </w:rPr>
         <w:t>full_net_dic.json</w:t>
       </w:r>
+      <w:proofErr w:type="spellEnd"/>
     </w:p>
     <w:p>
       <w:pPr>
@@ -5303,8 +6027,16 @@
         <w:rPr>
           <w:rFonts w:asciiTheme="majorHAnsi" w:hAnsiTheme="majorHAnsi" w:cstheme="majorHAnsi"/>
         </w:rPr>
-        <w:t>network classes</w:t>
-      </w:r>
+        <w:t xml:space="preserve">network </w:t>
+      </w:r>
+      <w:proofErr w:type="gramStart"/>
+      <w:r>
+        <w:rPr>
+          <w:rFonts w:asciiTheme="majorHAnsi" w:hAnsiTheme="majorHAnsi" w:cstheme="majorHAnsi"/>
+        </w:rPr>
+        <w:t>classes</w:t>
+      </w:r>
+      <w:proofErr w:type="gramEnd"/>
       <w:r>
         <w:rPr>
           <w:rFonts w:asciiTheme="majorHAnsi" w:hAnsiTheme="majorHAnsi" w:cstheme="majorHAnsi"/>
@@ -5326,12 +6058,14 @@
           <w:rFonts w:cstheme="majorHAnsi"/>
         </w:rPr>
       </w:pPr>
+      <w:proofErr w:type="spellStart"/>
       <w:r>
         <w:rPr>
           <w:rFonts w:cstheme="majorHAnsi"/>
         </w:rPr>
         <w:t>full_sig_dic.json</w:t>
       </w:r>
+      <w:proofErr w:type="spellEnd"/>
     </w:p>
     <w:p>
       <w:pPr>
@@ -5368,12 +6102,14 @@
           <w:rFonts w:cstheme="majorHAnsi"/>
         </w:rPr>
       </w:pPr>
+      <w:proofErr w:type="spellStart"/>
       <w:r>
         <w:rPr>
           <w:rFonts w:cstheme="majorHAnsi"/>
         </w:rPr>
         <w:t>full_pol_dic.json</w:t>
       </w:r>
+      <w:proofErr w:type="spellEnd"/>
     </w:p>
     <w:p>
       <w:pPr>
@@ -5393,7 +6129,49 @@
         <w:rPr>
           <w:rFonts w:asciiTheme="majorHAnsi" w:hAnsiTheme="majorHAnsi" w:cstheme="majorHAnsi"/>
         </w:rPr>
-        <w:t>“full_pol_dic.json” is generated once the data collection is complete, it stores all the information for all the policies for all the registered DefensePro’s in the APSolute Vision and is used for the further data parsing.</w:t>
+        <w:t>“</w:t>
+      </w:r>
+      <w:proofErr w:type="spellStart"/>
+      <w:r>
+        <w:rPr>
+          <w:rFonts w:asciiTheme="majorHAnsi" w:hAnsiTheme="majorHAnsi" w:cstheme="majorHAnsi"/>
+        </w:rPr>
+        <w:t>full_pol_dic.json</w:t>
+      </w:r>
+      <w:proofErr w:type="spellEnd"/>
+      <w:r>
+        <w:rPr>
+          <w:rFonts w:asciiTheme="majorHAnsi" w:hAnsiTheme="majorHAnsi" w:cstheme="majorHAnsi"/>
+        </w:rPr>
+        <w:t xml:space="preserve">” is generated once the data collection is complete, it stores all the information for all the policies for all the registered </w:t>
+      </w:r>
+      <w:proofErr w:type="spellStart"/>
+      <w:r>
+        <w:rPr>
+          <w:rFonts w:asciiTheme="majorHAnsi" w:hAnsiTheme="majorHAnsi" w:cstheme="majorHAnsi"/>
+        </w:rPr>
+        <w:t>DefensePro’s</w:t>
+      </w:r>
+      <w:proofErr w:type="spellEnd"/>
+      <w:r>
+        <w:rPr>
+          <w:rFonts w:asciiTheme="majorHAnsi" w:hAnsiTheme="majorHAnsi" w:cstheme="majorHAnsi"/>
+        </w:rPr>
+        <w:t xml:space="preserve"> in the </w:t>
+      </w:r>
+      <w:proofErr w:type="spellStart"/>
+      <w:r>
+        <w:rPr>
+          <w:rFonts w:asciiTheme="majorHAnsi" w:hAnsiTheme="majorHAnsi" w:cstheme="majorHAnsi"/>
+        </w:rPr>
+        <w:t>APSolute</w:t>
+      </w:r>
+      <w:proofErr w:type="spellEnd"/>
+      <w:r>
+        <w:rPr>
+          <w:rFonts w:asciiTheme="majorHAnsi" w:hAnsiTheme="majorHAnsi" w:cstheme="majorHAnsi"/>
+        </w:rPr>
+        <w:t xml:space="preserve"> Vision and is used for the further data parsing.</w:t>
       </w:r>
     </w:p>
     <w:p>
@@ -5528,7 +6306,21 @@
         <w:rPr>
           <w:rFonts w:asciiTheme="majorHAnsi" w:hAnsiTheme="majorHAnsi" w:cstheme="majorHAnsi"/>
         </w:rPr>
-        <w:t xml:space="preserve"> will be sent to the email address/es </w:t>
+        <w:t xml:space="preserve"> will be sent to the email address/</w:t>
+      </w:r>
+      <w:proofErr w:type="spellStart"/>
+      <w:r>
+        <w:rPr>
+          <w:rFonts w:asciiTheme="majorHAnsi" w:hAnsiTheme="majorHAnsi" w:cstheme="majorHAnsi"/>
+        </w:rPr>
+        <w:t>es</w:t>
+      </w:r>
+      <w:proofErr w:type="spellEnd"/>
+      <w:r>
+        <w:rPr>
+          <w:rFonts w:asciiTheme="majorHAnsi" w:hAnsiTheme="majorHAnsi" w:cstheme="majorHAnsi"/>
+        </w:rPr>
+        <w:t xml:space="preserve"> </w:t>
       </w:r>
       <w:r>
         <w:rPr>
@@ -5540,13 +6332,27 @@
         <w:rPr>
           <w:rFonts w:asciiTheme="majorHAnsi" w:hAnsiTheme="majorHAnsi" w:cstheme="majorHAnsi"/>
         </w:rPr>
-        <w:t xml:space="preserve"> in</w:t>
-      </w:r>
-      <w:r>
-        <w:rPr>
-          <w:rFonts w:asciiTheme="majorHAnsi" w:hAnsiTheme="majorHAnsi" w:cstheme="majorHAnsi"/>
-        </w:rPr>
-        <w:t xml:space="preserve"> ”config.py”.</w:t>
+        <w:t xml:space="preserve"> </w:t>
+      </w:r>
+      <w:proofErr w:type="gramStart"/>
+      <w:r>
+        <w:rPr>
+          <w:rFonts w:asciiTheme="majorHAnsi" w:hAnsiTheme="majorHAnsi" w:cstheme="majorHAnsi"/>
+        </w:rPr>
+        <w:t>in</w:t>
+      </w:r>
+      <w:r>
+        <w:rPr>
+          <w:rFonts w:asciiTheme="majorHAnsi" w:hAnsiTheme="majorHAnsi" w:cstheme="majorHAnsi"/>
+        </w:rPr>
+        <w:t xml:space="preserve"> ”</w:t>
+      </w:r>
+      <w:proofErr w:type="gramEnd"/>
+      <w:r>
+        <w:rPr>
+          <w:rFonts w:asciiTheme="majorHAnsi" w:hAnsiTheme="majorHAnsi" w:cstheme="majorHAnsi"/>
+        </w:rPr>
+        <w:t>config.py”.</w:t>
       </w:r>
     </w:p>
     <w:p>
@@ -7728,7 +8534,7 @@
 </file>
 
 <file path=customXml/itemProps1.xml><?xml version="1.0" encoding="utf-8"?>
-<ds:datastoreItem xmlns:ds="http://schemas.openxmlformats.org/officeDocument/2006/customXml" ds:itemID="{15F1DCB1-0636-4334-A11A-818719BDB989}">
+<ds:datastoreItem xmlns:ds="http://schemas.openxmlformats.org/officeDocument/2006/customXml" ds:itemID="{976715BE-0DC7-4295-BEF3-D13086C1533D}">
   <ds:schemaRefs>
     <ds:schemaRef ds:uri="http://schemas.openxmlformats.org/officeDocument/2006/bibliography"/>
   </ds:schemaRefs>

</xml_diff>

<commit_message>
bdos learning suppression update + requirements.txt
</commit_message>
<xml_diff>
--- a/readme.docx
+++ b/readme.docx
@@ -2269,8 +2269,6 @@
         </w:rPr>
         <w:t>Check BDOS profile and alert if learning suppression is set to less than 50%</w:t>
       </w:r>
-      <w:bookmarkStart w:id="1" w:name="_GoBack"/>
-      <w:bookmarkEnd w:id="1"/>
     </w:p>
     <w:p>
       <w:pPr>
@@ -2287,7 +2285,7 @@
         <w:rPr>
           <w:rFonts w:asciiTheme="majorHAnsi" w:hAnsiTheme="majorHAnsi" w:cstheme="majorHAnsi"/>
         </w:rPr>
-        <w:t>Changed default behavior not to send an email</w:t>
+        <w:t>Disabled sending email by default when running the script.</w:t>
       </w:r>
     </w:p>
     <w:p>
@@ -2380,7 +2378,25 @@
           <w:sz w:val="21"/>
           <w:szCs w:val="21"/>
         </w:rPr>
-        <w:t>#Add traffic filters (report/block), orphaned</w:t>
+        <w:t>#</w:t>
+      </w:r>
+      <w:r>
+        <w:rPr>
+          <w:rFonts w:asciiTheme="majorHAnsi" w:eastAsia="Times New Roman" w:hAnsiTheme="majorHAnsi" w:cstheme="majorHAnsi"/>
+          <w:color w:val="6A9955"/>
+          <w:sz w:val="21"/>
+          <w:szCs w:val="21"/>
+        </w:rPr>
+        <w:t xml:space="preserve"> </w:t>
+      </w:r>
+      <w:r>
+        <w:rPr>
+          <w:rFonts w:asciiTheme="majorHAnsi" w:eastAsia="Times New Roman" w:hAnsiTheme="majorHAnsi" w:cstheme="majorHAnsi"/>
+          <w:color w:val="6A9955"/>
+          <w:sz w:val="21"/>
+          <w:szCs w:val="21"/>
+        </w:rPr>
+        <w:t>Add traffic filters (report/block), orphaned</w:t>
       </w:r>
     </w:p>
     <w:p>
@@ -2403,6 +2419,15 @@
         </w:rPr>
         <w:t>#</w:t>
       </w:r>
+      <w:r>
+        <w:rPr>
+          <w:rFonts w:asciiTheme="majorHAnsi" w:eastAsia="Times New Roman" w:hAnsiTheme="majorHAnsi" w:cstheme="majorHAnsi"/>
+          <w:color w:val="6A9955"/>
+          <w:sz w:val="21"/>
+          <w:szCs w:val="21"/>
+        </w:rPr>
+        <w:t xml:space="preserve"> </w:t>
+      </w:r>
       <w:proofErr w:type="gramStart"/>
       <w:r>
         <w:rPr>
@@ -2581,9 +2606,8 @@
           <w:sz w:val="21"/>
           <w:szCs w:val="21"/>
         </w:rPr>
-        <w:t># </w:t>
-      </w:r>
-      <w:proofErr w:type="gramStart"/>
+        <w:t xml:space="preserve"># Add </w:t>
+      </w:r>
       <w:r>
         <w:rPr>
           <w:rFonts w:asciiTheme="majorHAnsi" w:eastAsia="Times New Roman" w:hAnsiTheme="majorHAnsi" w:cstheme="majorHAnsi"/>
@@ -2591,9 +2615,8 @@
           <w:sz w:val="21"/>
           <w:szCs w:val="21"/>
         </w:rPr>
-        <w:t>Add</w:t>
-      </w:r>
-      <w:proofErr w:type="gramEnd"/>
+        <w:t xml:space="preserve">full </w:t>
+      </w:r>
       <w:r>
         <w:rPr>
           <w:rFonts w:asciiTheme="majorHAnsi" w:eastAsia="Times New Roman" w:hAnsiTheme="majorHAnsi" w:cstheme="majorHAnsi"/>
@@ -2601,9 +2624,8 @@
           <w:sz w:val="21"/>
           <w:szCs w:val="21"/>
         </w:rPr>
-        <w:t> </w:t>
-      </w:r>
-      <w:proofErr w:type="spellStart"/>
+        <w:t>config</w:t>
+      </w:r>
       <w:r>
         <w:rPr>
           <w:rFonts w:asciiTheme="majorHAnsi" w:eastAsia="Times New Roman" w:hAnsiTheme="majorHAnsi" w:cstheme="majorHAnsi"/>
@@ -2611,9 +2633,8 @@
           <w:sz w:val="21"/>
           <w:szCs w:val="21"/>
         </w:rPr>
-        <w:t>config</w:t>
-      </w:r>
-      <w:proofErr w:type="spellEnd"/>
+        <w:t>uration</w:t>
+      </w:r>
       <w:r>
         <w:rPr>
           <w:rFonts w:asciiTheme="majorHAnsi" w:eastAsia="Times New Roman" w:hAnsiTheme="majorHAnsi" w:cstheme="majorHAnsi"/>
@@ -2621,7 +2642,7 @@
           <w:sz w:val="21"/>
           <w:szCs w:val="21"/>
         </w:rPr>
-        <w:t> parsing</w:t>
+        <w:t xml:space="preserve"> </w:t>
       </w:r>
       <w:r>
         <w:rPr>
@@ -2630,20 +2651,17 @@
           <w:sz w:val="21"/>
           <w:szCs w:val="21"/>
         </w:rPr>
-        <w:t xml:space="preserve"> additional tests</w:t>
-      </w:r>
-    </w:p>
-    <w:p>
-      <w:pPr>
-        <w:shd w:val="clear" w:color="auto" w:fill="1E1E1E"/>
-        <w:spacing w:after="0" w:line="285" w:lineRule="atLeast"/>
+        <w:t>mapping</w:t>
+      </w:r>
+      <w:r>
         <w:rPr>
           <w:rFonts w:asciiTheme="majorHAnsi" w:eastAsia="Times New Roman" w:hAnsiTheme="majorHAnsi" w:cstheme="majorHAnsi"/>
           <w:color w:val="6A9955"/>
           <w:sz w:val="21"/>
           <w:szCs w:val="21"/>
         </w:rPr>
-      </w:pPr>
+        <w:t xml:space="preserve"> with thresholds</w:t>
+      </w:r>
       <w:r>
         <w:rPr>
           <w:rFonts w:asciiTheme="majorHAnsi" w:eastAsia="Times New Roman" w:hAnsiTheme="majorHAnsi" w:cstheme="majorHAnsi"/>
@@ -2651,46 +2669,10 @@
           <w:sz w:val="21"/>
           <w:szCs w:val="21"/>
         </w:rPr>
-        <w:t xml:space="preserve"># Add </w:t>
-      </w:r>
-      <w:r>
-        <w:rPr>
-          <w:rFonts w:asciiTheme="majorHAnsi" w:eastAsia="Times New Roman" w:hAnsiTheme="majorHAnsi" w:cstheme="majorHAnsi"/>
-          <w:color w:val="6A9955"/>
-          <w:sz w:val="21"/>
-          <w:szCs w:val="21"/>
-        </w:rPr>
-        <w:t xml:space="preserve">full </w:t>
-      </w:r>
-      <w:proofErr w:type="spellStart"/>
-      <w:r>
-        <w:rPr>
-          <w:rFonts w:asciiTheme="majorHAnsi" w:eastAsia="Times New Roman" w:hAnsiTheme="majorHAnsi" w:cstheme="majorHAnsi"/>
-          <w:color w:val="6A9955"/>
-          <w:sz w:val="21"/>
-          <w:szCs w:val="21"/>
-        </w:rPr>
-        <w:t>config</w:t>
-      </w:r>
-      <w:proofErr w:type="spellEnd"/>
-      <w:r>
-        <w:rPr>
-          <w:rFonts w:asciiTheme="majorHAnsi" w:eastAsia="Times New Roman" w:hAnsiTheme="majorHAnsi" w:cstheme="majorHAnsi"/>
-          <w:color w:val="6A9955"/>
-          <w:sz w:val="21"/>
-          <w:szCs w:val="21"/>
-        </w:rPr>
-        <w:t xml:space="preserve"> </w:t>
-      </w:r>
-      <w:r>
-        <w:rPr>
-          <w:rFonts w:asciiTheme="majorHAnsi" w:eastAsia="Times New Roman" w:hAnsiTheme="majorHAnsi" w:cstheme="majorHAnsi"/>
-          <w:color w:val="6A9955"/>
-          <w:sz w:val="21"/>
-          <w:szCs w:val="21"/>
-        </w:rPr>
-        <w:t>mapping to a separate file</w:t>
-      </w:r>
+        <w:t xml:space="preserve"> to a separate file</w:t>
+      </w:r>
+      <w:bookmarkStart w:id="1" w:name="_GoBack"/>
+      <w:bookmarkEnd w:id="1"/>
     </w:p>
     <w:p>
       <w:pPr>
@@ -4082,7 +4064,6 @@
         <w:rPr>
           <w:rFonts w:asciiTheme="majorHAnsi" w:hAnsiTheme="majorHAnsi" w:cstheme="majorHAnsi"/>
         </w:rPr>
-        <w:lastRenderedPageBreak/>
         <w:t>0 4 * * * /path/to/app/</w:t>
       </w:r>
       <w:r>
@@ -5162,7 +5143,6 @@
           <w:sz w:val="21"/>
           <w:szCs w:val="21"/>
         </w:rPr>
-        <w:lastRenderedPageBreak/>
         <w:t>SMTP_SENDER</w:t>
       </w:r>
       <w:r>
@@ -5220,6 +5200,7 @@
           <w:sz w:val="21"/>
           <w:szCs w:val="21"/>
         </w:rPr>
+        <w:lastRenderedPageBreak/>
         <w:t>SMTP_PASSWORD</w:t>
       </w:r>
       <w:r>
@@ -5854,7 +5835,6 @@
         <w:rPr>
           <w:rFonts w:asciiTheme="majorHAnsi" w:hAnsiTheme="majorHAnsi" w:cstheme="majorHAnsi"/>
         </w:rPr>
-        <w:lastRenderedPageBreak/>
         <w:t>At stage 1, t</w:t>
       </w:r>
       <w:r>
@@ -8534,7 +8514,7 @@
 </file>
 
 <file path=customXml/itemProps1.xml><?xml version="1.0" encoding="utf-8"?>
-<ds:datastoreItem xmlns:ds="http://schemas.openxmlformats.org/officeDocument/2006/customXml" ds:itemID="{976715BE-0DC7-4295-BEF3-D13086C1533D}">
+<ds:datastoreItem xmlns:ds="http://schemas.openxmlformats.org/officeDocument/2006/customXml" ds:itemID="{34EE16EA-3397-4A53-A3C5-91705A9880A3}">
   <ds:schemaRefs>
     <ds:schemaRef ds:uri="http://schemas.openxmlformats.org/officeDocument/2006/bibliography"/>
   </ds:schemaRefs>

</xml_diff>

<commit_message>
v2.1 added empty folders creation -
</commit_message>
<xml_diff>
--- a/readme.docx
+++ b/readme.docx
@@ -1766,7 +1766,6 @@
         </w:rPr>
       </w:pPr>
       <w:bookmarkStart w:id="0" w:name="_Toc84418436"/>
-      <w:proofErr w:type="spellStart"/>
       <w:r>
         <w:rPr>
           <w:rFonts w:cstheme="majorHAnsi"/>
@@ -1775,7 +1774,6 @@
         <w:t>ChangeLog</w:t>
       </w:r>
       <w:bookmarkEnd w:id="0"/>
-      <w:proofErr w:type="spellEnd"/>
     </w:p>
     <w:p>
       <w:pPr>
@@ -1807,21 +1805,7 @@
         <w:rPr>
           <w:rFonts w:asciiTheme="majorHAnsi" w:hAnsiTheme="majorHAnsi" w:cstheme="majorHAnsi"/>
         </w:rPr>
-        <w:t xml:space="preserve">- Added running </w:t>
-      </w:r>
-      <w:proofErr w:type="spellStart"/>
-      <w:r>
-        <w:rPr>
-          <w:rFonts w:asciiTheme="majorHAnsi" w:hAnsiTheme="majorHAnsi" w:cstheme="majorHAnsi"/>
-        </w:rPr>
-        <w:t>dpconfig</w:t>
-      </w:r>
-      <w:proofErr w:type="spellEnd"/>
-      <w:r>
-        <w:rPr>
-          <w:rFonts w:asciiTheme="majorHAnsi" w:hAnsiTheme="majorHAnsi" w:cstheme="majorHAnsi"/>
-        </w:rPr>
-        <w:t xml:space="preserve"> data parsing with cache data</w:t>
+        <w:t>- Added running dpconfig data parsing with cache data</w:t>
       </w:r>
     </w:p>
     <w:p>
@@ -2031,21 +2015,7 @@
           <w:rFonts w:asciiTheme="majorHAnsi" w:hAnsiTheme="majorHAnsi" w:cstheme="majorHAnsi"/>
         </w:rPr>
         <w:tab/>
-        <w:t xml:space="preserve">- Fixed bug with policies priorities in </w:t>
-      </w:r>
-      <w:proofErr w:type="spellStart"/>
-      <w:r>
-        <w:rPr>
-          <w:rFonts w:asciiTheme="majorHAnsi" w:hAnsiTheme="majorHAnsi" w:cstheme="majorHAnsi"/>
-        </w:rPr>
-        <w:t>ver</w:t>
-      </w:r>
-      <w:proofErr w:type="spellEnd"/>
-      <w:r>
-        <w:rPr>
-          <w:rFonts w:asciiTheme="majorHAnsi" w:hAnsiTheme="majorHAnsi" w:cstheme="majorHAnsi"/>
-        </w:rPr>
-        <w:t xml:space="preserve"> 7.x while policy name/policy priority is 'null'</w:t>
+        <w:t>- Fixed bug with policies priorities in ver 7.x while policy name/policy priority is 'null'</w:t>
       </w:r>
     </w:p>
     <w:p>
@@ -2167,21 +2137,7 @@
         <w:rPr>
           <w:rFonts w:asciiTheme="majorHAnsi" w:hAnsiTheme="majorHAnsi" w:cstheme="majorHAnsi"/>
         </w:rPr>
-        <w:t xml:space="preserve">Split </w:t>
-      </w:r>
-      <w:proofErr w:type="spellStart"/>
-      <w:r>
-        <w:rPr>
-          <w:rFonts w:asciiTheme="majorHAnsi" w:hAnsiTheme="majorHAnsi" w:cstheme="majorHAnsi"/>
-        </w:rPr>
-        <w:t>config</w:t>
-      </w:r>
-      <w:proofErr w:type="spellEnd"/>
-      <w:r>
-        <w:rPr>
-          <w:rFonts w:asciiTheme="majorHAnsi" w:hAnsiTheme="majorHAnsi" w:cstheme="majorHAnsi"/>
-        </w:rPr>
-        <w:t xml:space="preserve"> analyzer as a dedicated app</w:t>
+        <w:t>Split config analyzer as a dedicated app</w:t>
       </w:r>
     </w:p>
     <w:p>
@@ -2290,6 +2246,26 @@
     </w:p>
     <w:p>
       <w:pPr>
+        <w:pStyle w:val="ListParagraph"/>
+        <w:numPr>
+          <w:ilvl w:val="0"/>
+          <w:numId w:val="3"/>
+        </w:numPr>
+        <w:rPr>
+          <w:rFonts w:asciiTheme="majorHAnsi" w:hAnsiTheme="majorHAnsi" w:cstheme="majorHAnsi"/>
+        </w:rPr>
+      </w:pPr>
+      <w:r>
+        <w:rPr>
+          <w:rFonts w:asciiTheme="majorHAnsi" w:hAnsiTheme="majorHAnsi" w:cstheme="majorHAnsi"/>
+        </w:rPr>
+        <w:t>Added creation of empty folders if does not exist “log”, “Raw Data”, “Reports”</w:t>
+      </w:r>
+      <w:bookmarkStart w:id="1" w:name="_GoBack"/>
+      <w:bookmarkEnd w:id="1"/>
+    </w:p>
+    <w:p>
+      <w:pPr>
         <w:rPr>
           <w:rFonts w:asciiTheme="majorHAnsi" w:hAnsiTheme="majorHAnsi" w:cstheme="majorHAnsi"/>
         </w:rPr>
@@ -2337,27 +2313,7 @@
           <w:sz w:val="21"/>
           <w:szCs w:val="21"/>
         </w:rPr>
-        <w:t xml:space="preserve"># </w:t>
-      </w:r>
-      <w:proofErr w:type="gramStart"/>
-      <w:r>
-        <w:rPr>
-          <w:rFonts w:asciiTheme="majorHAnsi" w:eastAsia="Times New Roman" w:hAnsiTheme="majorHAnsi" w:cstheme="majorHAnsi"/>
-          <w:color w:val="6A9955"/>
-          <w:sz w:val="21"/>
-          <w:szCs w:val="21"/>
-        </w:rPr>
-        <w:t>Add</w:t>
-      </w:r>
-      <w:proofErr w:type="gramEnd"/>
-      <w:r>
-        <w:rPr>
-          <w:rFonts w:asciiTheme="majorHAnsi" w:eastAsia="Times New Roman" w:hAnsiTheme="majorHAnsi" w:cstheme="majorHAnsi"/>
-          <w:color w:val="6A9955"/>
-          <w:sz w:val="21"/>
-          <w:szCs w:val="21"/>
-        </w:rPr>
-        <w:t xml:space="preserve"> connection limit profiles checking (Report/Block mode), orphaned</w:t>
+        <w:t># Add connection limit profiles checking (Report/Block mode), orphaned</w:t>
       </w:r>
     </w:p>
     <w:p>
@@ -2428,7 +2384,6 @@
         </w:rPr>
         <w:t xml:space="preserve"> </w:t>
       </w:r>
-      <w:proofErr w:type="gramStart"/>
       <w:r>
         <w:rPr>
           <w:rFonts w:asciiTheme="majorHAnsi" w:eastAsia="Times New Roman" w:hAnsiTheme="majorHAnsi" w:cstheme="majorHAnsi"/>
@@ -2436,17 +2391,7 @@
           <w:sz w:val="21"/>
           <w:szCs w:val="21"/>
         </w:rPr>
-        <w:t>Add</w:t>
-      </w:r>
-      <w:proofErr w:type="gramEnd"/>
-      <w:r>
-        <w:rPr>
-          <w:rFonts w:asciiTheme="majorHAnsi" w:eastAsia="Times New Roman" w:hAnsiTheme="majorHAnsi" w:cstheme="majorHAnsi"/>
-          <w:color w:val="6A9955"/>
-          <w:sz w:val="21"/>
-          <w:szCs w:val="21"/>
-        </w:rPr>
-        <w:t xml:space="preserve"> SYN Flood </w:t>
+        <w:t xml:space="preserve">Add SYN Flood </w:t>
       </w:r>
       <w:r>
         <w:rPr>
@@ -2497,27 +2442,7 @@
           <w:sz w:val="21"/>
           <w:szCs w:val="21"/>
         </w:rPr>
-        <w:t># </w:t>
-      </w:r>
-      <w:proofErr w:type="gramStart"/>
-      <w:r>
-        <w:rPr>
-          <w:rFonts w:asciiTheme="majorHAnsi" w:eastAsia="Times New Roman" w:hAnsiTheme="majorHAnsi" w:cstheme="majorHAnsi"/>
-          <w:color w:val="6A9955"/>
-          <w:sz w:val="21"/>
-          <w:szCs w:val="21"/>
-        </w:rPr>
-        <w:t>Add</w:t>
-      </w:r>
-      <w:proofErr w:type="gramEnd"/>
-      <w:r>
-        <w:rPr>
-          <w:rFonts w:asciiTheme="majorHAnsi" w:eastAsia="Times New Roman" w:hAnsiTheme="majorHAnsi" w:cstheme="majorHAnsi"/>
-          <w:color w:val="6A9955"/>
-          <w:sz w:val="21"/>
-          <w:szCs w:val="21"/>
-        </w:rPr>
-        <w:t> recommendation </w:t>
+        <w:t># Add recommendation </w:t>
       </w:r>
       <w:r>
         <w:rPr>
@@ -2556,27 +2481,7 @@
           <w:sz w:val="21"/>
           <w:szCs w:val="21"/>
         </w:rPr>
-        <w:t># </w:t>
-      </w:r>
-      <w:proofErr w:type="gramStart"/>
-      <w:r>
-        <w:rPr>
-          <w:rFonts w:asciiTheme="majorHAnsi" w:eastAsia="Times New Roman" w:hAnsiTheme="majorHAnsi" w:cstheme="majorHAnsi"/>
-          <w:color w:val="6A9955"/>
-          <w:sz w:val="21"/>
-          <w:szCs w:val="21"/>
-        </w:rPr>
-        <w:t>Add</w:t>
-      </w:r>
-      <w:proofErr w:type="gramEnd"/>
-      <w:r>
-        <w:rPr>
-          <w:rFonts w:asciiTheme="majorHAnsi" w:eastAsia="Times New Roman" w:hAnsiTheme="majorHAnsi" w:cstheme="majorHAnsi"/>
-          <w:color w:val="6A9955"/>
-          <w:sz w:val="21"/>
-          <w:szCs w:val="21"/>
-        </w:rPr>
-        <w:t> network class parsing</w:t>
+        <w:t># Add network class parsing</w:t>
       </w:r>
       <w:r>
         <w:rPr>
@@ -2671,8 +2576,6 @@
         </w:rPr>
         <w:t xml:space="preserve"> to a separate file</w:t>
       </w:r>
-      <w:bookmarkStart w:id="1" w:name="_GoBack"/>
-      <w:bookmarkEnd w:id="1"/>
     </w:p>
     <w:p>
       <w:pPr>
@@ -2784,21 +2687,7 @@
         <w:rPr>
           <w:rFonts w:asciiTheme="majorHAnsi" w:hAnsiTheme="majorHAnsi" w:cstheme="majorHAnsi"/>
         </w:rPr>
-        <w:t xml:space="preserve">interacts with Radware </w:t>
-      </w:r>
-      <w:proofErr w:type="spellStart"/>
-      <w:r>
-        <w:rPr>
-          <w:rFonts w:asciiTheme="majorHAnsi" w:hAnsiTheme="majorHAnsi" w:cstheme="majorHAnsi"/>
-        </w:rPr>
-        <w:t>APSolute</w:t>
-      </w:r>
-      <w:proofErr w:type="spellEnd"/>
-      <w:r>
-        <w:rPr>
-          <w:rFonts w:asciiTheme="majorHAnsi" w:hAnsiTheme="majorHAnsi" w:cstheme="majorHAnsi"/>
-        </w:rPr>
-        <w:t xml:space="preserve"> Vision DefensePro </w:t>
+        <w:t xml:space="preserve">interacts with Radware APSolute Vision DefensePro </w:t>
       </w:r>
       <w:r>
         <w:rPr>
@@ -3201,21 +3090,7 @@
         <w:rPr>
           <w:rFonts w:asciiTheme="majorHAnsi" w:hAnsiTheme="majorHAnsi" w:cstheme="majorHAnsi"/>
         </w:rPr>
-        <w:t xml:space="preserve">Signature profile applied on the policy does not include all </w:t>
-      </w:r>
-      <w:proofErr w:type="spellStart"/>
-      <w:r>
-        <w:rPr>
-          <w:rFonts w:asciiTheme="majorHAnsi" w:hAnsiTheme="majorHAnsi" w:cstheme="majorHAnsi"/>
-        </w:rPr>
-        <w:t>DoS</w:t>
-      </w:r>
-      <w:proofErr w:type="spellEnd"/>
-      <w:r>
-        <w:rPr>
-          <w:rFonts w:asciiTheme="majorHAnsi" w:hAnsiTheme="majorHAnsi" w:cstheme="majorHAnsi"/>
-        </w:rPr>
-        <w:t>-All rules</w:t>
+        <w:t>Signature profile applied on the policy does not include all DoS-All rules</w:t>
       </w:r>
     </w:p>
     <w:p>
@@ -3233,21 +3108,7 @@
         <w:rPr>
           <w:rFonts w:asciiTheme="majorHAnsi" w:hAnsiTheme="majorHAnsi" w:cstheme="majorHAnsi"/>
         </w:rPr>
-        <w:t xml:space="preserve">DNS Signature profile applied on the DNS policy does not include all </w:t>
-      </w:r>
-      <w:proofErr w:type="spellStart"/>
-      <w:r>
-        <w:rPr>
-          <w:rFonts w:asciiTheme="majorHAnsi" w:hAnsiTheme="majorHAnsi" w:cstheme="majorHAnsi"/>
-        </w:rPr>
-        <w:t>DoS</w:t>
-      </w:r>
-      <w:proofErr w:type="spellEnd"/>
-      <w:r>
-        <w:rPr>
-          <w:rFonts w:asciiTheme="majorHAnsi" w:hAnsiTheme="majorHAnsi" w:cstheme="majorHAnsi"/>
-        </w:rPr>
-        <w:t>-All rules and DNS Services Signatures</w:t>
+        <w:t>DNS Signature profile applied on the DNS policy does not include all DoS-All rules and DNS Services Signatures</w:t>
       </w:r>
     </w:p>
     <w:p>
@@ -3337,21 +3198,7 @@
         <w:rPr>
           <w:rFonts w:asciiTheme="majorHAnsi" w:hAnsiTheme="majorHAnsi" w:cstheme="majorHAnsi"/>
         </w:rPr>
-        <w:t xml:space="preserve">DefensePro has no Heartbeat policy for the </w:t>
-      </w:r>
-      <w:proofErr w:type="spellStart"/>
-      <w:r>
-        <w:rPr>
-          <w:rFonts w:asciiTheme="majorHAnsi" w:hAnsiTheme="majorHAnsi" w:cstheme="majorHAnsi"/>
-        </w:rPr>
-        <w:t>Silicom</w:t>
-      </w:r>
-      <w:proofErr w:type="spellEnd"/>
-      <w:r>
-        <w:rPr>
-          <w:rFonts w:asciiTheme="majorHAnsi" w:hAnsiTheme="majorHAnsi" w:cstheme="majorHAnsi"/>
-        </w:rPr>
-        <w:t xml:space="preserve"> Bypass Switch (if exists)</w:t>
+        <w:t>DefensePro has no Heartbeat policy for the Silicom Bypass Switch (if exists)</w:t>
       </w:r>
     </w:p>
     <w:p>
@@ -3586,19 +3433,24 @@
     </w:p>
     <w:p>
       <w:pPr>
+        <w:rPr>
+          <w:rFonts w:asciiTheme="majorHAnsi" w:hAnsiTheme="majorHAnsi" w:cstheme="majorHAnsi"/>
+        </w:rPr>
+      </w:pPr>
+      <w:r>
+        <w:rPr>
+          <w:rFonts w:asciiTheme="majorHAnsi" w:hAnsiTheme="majorHAnsi" w:cstheme="majorHAnsi"/>
+        </w:rPr>
+        <w:t>Part of the standard 3.6 library</w:t>
+      </w:r>
+    </w:p>
+    <w:p>
+      <w:pPr>
         <w:pStyle w:val="Heading2"/>
-        <w:rPr>
-          <w:rFonts w:cstheme="majorHAnsi"/>
-        </w:rPr>
-      </w:pPr>
-      <w:bookmarkStart w:id="10" w:name="_Toc84418442"/>
-      <w:r>
-        <w:rPr>
-          <w:rFonts w:cstheme="majorHAnsi"/>
-        </w:rPr>
-        <w:t>Libraries/packages in use</w:t>
-      </w:r>
-      <w:bookmarkEnd w:id="10"/>
+      </w:pPr>
+      <w:r>
+        <w:t>Packages required - part of the standard 3.6 library- no need to install</w:t>
+      </w:r>
     </w:p>
     <w:p>
       <w:pPr>
@@ -3611,8 +3463,6 @@
           <w:szCs w:val="21"/>
         </w:rPr>
       </w:pPr>
-      <w:proofErr w:type="spellStart"/>
-      <w:proofErr w:type="gramStart"/>
       <w:r>
         <w:rPr>
           <w:rFonts w:asciiTheme="majorHAnsi" w:eastAsia="Times New Roman" w:hAnsiTheme="majorHAnsi" w:cstheme="majorHAnsi"/>
@@ -3622,8 +3472,6 @@
         </w:rPr>
         <w:t>json</w:t>
       </w:r>
-      <w:proofErr w:type="spellEnd"/>
-      <w:proofErr w:type="gramEnd"/>
     </w:p>
     <w:p>
       <w:pPr>
@@ -3631,22 +3479,20 @@
         <w:spacing w:after="0" w:line="285" w:lineRule="atLeast"/>
         <w:rPr>
           <w:rFonts w:asciiTheme="majorHAnsi" w:eastAsia="Times New Roman" w:hAnsiTheme="majorHAnsi" w:cstheme="majorHAnsi"/>
-          <w:color w:val="D4D4D4"/>
-          <w:sz w:val="21"/>
-          <w:szCs w:val="21"/>
-        </w:rPr>
-      </w:pPr>
-      <w:proofErr w:type="gramStart"/>
-      <w:r>
-        <w:rPr>
-          <w:rFonts w:asciiTheme="majorHAnsi" w:eastAsia="Times New Roman" w:hAnsiTheme="majorHAnsi" w:cstheme="majorHAnsi"/>
           <w:color w:val="4EC9B0"/>
           <w:sz w:val="21"/>
           <w:szCs w:val="21"/>
         </w:rPr>
+      </w:pPr>
+      <w:r>
+        <w:rPr>
+          <w:rFonts w:asciiTheme="majorHAnsi" w:eastAsia="Times New Roman" w:hAnsiTheme="majorHAnsi" w:cstheme="majorHAnsi"/>
+          <w:color w:val="4EC9B0"/>
+          <w:sz w:val="21"/>
+          <w:szCs w:val="21"/>
+        </w:rPr>
         <w:t>csv</w:t>
       </w:r>
-      <w:proofErr w:type="gramEnd"/>
     </w:p>
     <w:p>
       <w:pPr>
@@ -3659,8 +3505,6 @@
           <w:szCs w:val="21"/>
         </w:rPr>
       </w:pPr>
-      <w:proofErr w:type="spellStart"/>
-      <w:proofErr w:type="gramStart"/>
       <w:r>
         <w:rPr>
           <w:rFonts w:asciiTheme="majorHAnsi" w:eastAsia="Times New Roman" w:hAnsiTheme="majorHAnsi" w:cstheme="majorHAnsi"/>
@@ -3668,10 +3512,8 @@
           <w:sz w:val="21"/>
           <w:szCs w:val="21"/>
         </w:rPr>
-        <w:t>config</w:t>
-      </w:r>
-      <w:proofErr w:type="spellEnd"/>
-      <w:proofErr w:type="gramEnd"/>
+        <w:t>socket</w:t>
+      </w:r>
     </w:p>
     <w:p>
       <w:pPr>
@@ -3684,7 +3526,6 @@
           <w:szCs w:val="21"/>
         </w:rPr>
       </w:pPr>
-      <w:proofErr w:type="gramStart"/>
       <w:r>
         <w:rPr>
           <w:rFonts w:asciiTheme="majorHAnsi" w:eastAsia="Times New Roman" w:hAnsiTheme="majorHAnsi" w:cstheme="majorHAnsi"/>
@@ -3692,9 +3533,8 @@
           <w:sz w:val="21"/>
           <w:szCs w:val="21"/>
         </w:rPr>
-        <w:t>socket</w:t>
-      </w:r>
-      <w:proofErr w:type="gramEnd"/>
+        <w:t>logging</w:t>
+      </w:r>
     </w:p>
     <w:p>
       <w:pPr>
@@ -3702,22 +3542,20 @@
         <w:spacing w:after="0" w:line="285" w:lineRule="atLeast"/>
         <w:rPr>
           <w:rFonts w:asciiTheme="majorHAnsi" w:eastAsia="Times New Roman" w:hAnsiTheme="majorHAnsi" w:cstheme="majorHAnsi"/>
+          <w:color w:val="D4D4D4"/>
+          <w:sz w:val="21"/>
+          <w:szCs w:val="21"/>
+        </w:rPr>
+      </w:pPr>
+      <w:r>
+        <w:rPr>
+          <w:rFonts w:asciiTheme="majorHAnsi" w:eastAsia="Times New Roman" w:hAnsiTheme="majorHAnsi" w:cstheme="majorHAnsi"/>
           <w:color w:val="4EC9B0"/>
           <w:sz w:val="21"/>
           <w:szCs w:val="21"/>
         </w:rPr>
-      </w:pPr>
-      <w:proofErr w:type="gramStart"/>
-      <w:r>
-        <w:rPr>
-          <w:rFonts w:asciiTheme="majorHAnsi" w:eastAsia="Times New Roman" w:hAnsiTheme="majorHAnsi" w:cstheme="majorHAnsi"/>
-          <w:color w:val="4EC9B0"/>
-          <w:sz w:val="21"/>
-          <w:szCs w:val="21"/>
-        </w:rPr>
-        <w:t>logging</w:t>
-      </w:r>
-      <w:proofErr w:type="gramEnd"/>
+        <w:t>smtplib</w:t>
+      </w:r>
     </w:p>
     <w:p>
       <w:pPr>
@@ -3730,8 +3568,6 @@
           <w:szCs w:val="21"/>
         </w:rPr>
       </w:pPr>
-      <w:proofErr w:type="spellStart"/>
-      <w:proofErr w:type="gramStart"/>
       <w:r>
         <w:rPr>
           <w:rFonts w:asciiTheme="majorHAnsi" w:eastAsia="Times New Roman" w:hAnsiTheme="majorHAnsi" w:cstheme="majorHAnsi"/>
@@ -3739,10 +3575,8 @@
           <w:sz w:val="21"/>
           <w:szCs w:val="21"/>
         </w:rPr>
-        <w:t>smtplib</w:t>
-      </w:r>
-      <w:proofErr w:type="spellEnd"/>
-      <w:proofErr w:type="gramEnd"/>
+        <w:t>email</w:t>
+      </w:r>
     </w:p>
     <w:p>
       <w:pPr>
@@ -3750,22 +3584,20 @@
         <w:spacing w:after="0" w:line="285" w:lineRule="atLeast"/>
         <w:rPr>
           <w:rFonts w:asciiTheme="majorHAnsi" w:eastAsia="Times New Roman" w:hAnsiTheme="majorHAnsi" w:cstheme="majorHAnsi"/>
-          <w:color w:val="D4D4D4"/>
-          <w:sz w:val="21"/>
-          <w:szCs w:val="21"/>
-        </w:rPr>
-      </w:pPr>
-      <w:proofErr w:type="gramStart"/>
-      <w:r>
-        <w:rPr>
-          <w:rFonts w:asciiTheme="majorHAnsi" w:eastAsia="Times New Roman" w:hAnsiTheme="majorHAnsi" w:cstheme="majorHAnsi"/>
           <w:color w:val="4EC9B0"/>
           <w:sz w:val="21"/>
           <w:szCs w:val="21"/>
         </w:rPr>
-        <w:t>email</w:t>
-      </w:r>
-      <w:proofErr w:type="gramEnd"/>
+      </w:pPr>
+      <w:r>
+        <w:rPr>
+          <w:rFonts w:asciiTheme="majorHAnsi" w:eastAsia="Times New Roman" w:hAnsiTheme="majorHAnsi" w:cstheme="majorHAnsi"/>
+          <w:color w:val="4EC9B0"/>
+          <w:sz w:val="21"/>
+          <w:szCs w:val="21"/>
+        </w:rPr>
+        <w:t>datetime</w:t>
+      </w:r>
     </w:p>
     <w:p>
       <w:pPr>
@@ -3773,24 +3605,20 @@
         <w:spacing w:after="0" w:line="285" w:lineRule="atLeast"/>
         <w:rPr>
           <w:rFonts w:asciiTheme="majorHAnsi" w:eastAsia="Times New Roman" w:hAnsiTheme="majorHAnsi" w:cstheme="majorHAnsi"/>
+          <w:color w:val="D4D4D4"/>
+          <w:sz w:val="21"/>
+          <w:szCs w:val="21"/>
+        </w:rPr>
+      </w:pPr>
+      <w:r>
+        <w:rPr>
+          <w:rFonts w:asciiTheme="majorHAnsi" w:eastAsia="Times New Roman" w:hAnsiTheme="majorHAnsi" w:cstheme="majorHAnsi"/>
           <w:color w:val="4EC9B0"/>
           <w:sz w:val="21"/>
           <w:szCs w:val="21"/>
         </w:rPr>
-      </w:pPr>
-      <w:proofErr w:type="spellStart"/>
-      <w:proofErr w:type="gramStart"/>
-      <w:r>
-        <w:rPr>
-          <w:rFonts w:asciiTheme="majorHAnsi" w:eastAsia="Times New Roman" w:hAnsiTheme="majorHAnsi" w:cstheme="majorHAnsi"/>
-          <w:color w:val="4EC9B0"/>
-          <w:sz w:val="21"/>
-          <w:szCs w:val="21"/>
-        </w:rPr>
-        <w:t>datetime</w:t>
-      </w:r>
-      <w:proofErr w:type="spellEnd"/>
-      <w:proofErr w:type="gramEnd"/>
+        <w:t>os</w:t>
+      </w:r>
     </w:p>
     <w:p>
       <w:pPr>
@@ -3803,8 +3631,6 @@
           <w:szCs w:val="21"/>
         </w:rPr>
       </w:pPr>
-      <w:proofErr w:type="spellStart"/>
-      <w:proofErr w:type="gramStart"/>
       <w:r>
         <w:rPr>
           <w:rFonts w:asciiTheme="majorHAnsi" w:eastAsia="Times New Roman" w:hAnsiTheme="majorHAnsi" w:cstheme="majorHAnsi"/>
@@ -3812,10 +3638,49 @@
           <w:sz w:val="21"/>
           <w:szCs w:val="21"/>
         </w:rPr>
-        <w:t>os</w:t>
-      </w:r>
-      <w:proofErr w:type="spellEnd"/>
-      <w:proofErr w:type="gramEnd"/>
+        <w:t>sys</w:t>
+      </w:r>
+    </w:p>
+    <w:p>
+      <w:pPr>
+        <w:rPr>
+          <w:rFonts w:asciiTheme="majorHAnsi" w:hAnsiTheme="majorHAnsi" w:cstheme="majorHAnsi"/>
+        </w:rPr>
+      </w:pPr>
+    </w:p>
+    <w:p>
+      <w:pPr>
+        <w:pStyle w:val="Heading2"/>
+        <w:rPr>
+          <w:rFonts w:cstheme="majorHAnsi"/>
+        </w:rPr>
+      </w:pPr>
+      <w:bookmarkStart w:id="10" w:name="_Toc84418442"/>
+      <w:r>
+        <w:rPr>
+          <w:rFonts w:cstheme="majorHAnsi"/>
+        </w:rPr>
+        <w:t>P</w:t>
+      </w:r>
+      <w:r>
+        <w:rPr>
+          <w:rFonts w:cstheme="majorHAnsi"/>
+        </w:rPr>
+        <w:t>ackages in use</w:t>
+      </w:r>
+      <w:bookmarkEnd w:id="10"/>
+      <w:r>
+        <w:rPr>
+          <w:rFonts w:cstheme="majorHAnsi"/>
+        </w:rPr>
+        <w:t xml:space="preserve"> – </w:t>
+      </w:r>
+      <w:r>
+        <w:rPr>
+          <w:rFonts w:cstheme="majorHAnsi"/>
+        </w:rPr>
+        <w:t>requires installation</w:t>
+      </w:r>
     </w:p>
     <w:p>
       <w:pPr>
@@ -3840,33 +3705,44 @@
     </w:p>
     <w:p>
       <w:pPr>
-        <w:shd w:val="clear" w:color="auto" w:fill="1E1E1E"/>
-        <w:spacing w:after="0" w:line="285" w:lineRule="atLeast"/>
-        <w:rPr>
-          <w:rFonts w:asciiTheme="majorHAnsi" w:eastAsia="Times New Roman" w:hAnsiTheme="majorHAnsi" w:cstheme="majorHAnsi"/>
-          <w:color w:val="D4D4D4"/>
-          <w:sz w:val="21"/>
-          <w:szCs w:val="21"/>
-        </w:rPr>
-      </w:pPr>
-      <w:proofErr w:type="gramStart"/>
-      <w:r>
-        <w:rPr>
-          <w:rFonts w:asciiTheme="majorHAnsi" w:eastAsia="Times New Roman" w:hAnsiTheme="majorHAnsi" w:cstheme="majorHAnsi"/>
-          <w:color w:val="4EC9B0"/>
-          <w:sz w:val="21"/>
-          <w:szCs w:val="21"/>
-        </w:rPr>
-        <w:t>sys</w:t>
-      </w:r>
-      <w:proofErr w:type="gramEnd"/>
-    </w:p>
-    <w:p>
-      <w:pPr>
-        <w:rPr>
-          <w:rFonts w:asciiTheme="majorHAnsi" w:hAnsiTheme="majorHAnsi" w:cstheme="majorHAnsi"/>
-        </w:rPr>
-      </w:pPr>
+        <w:rPr>
+          <w:rFonts w:asciiTheme="majorHAnsi" w:hAnsiTheme="majorHAnsi" w:cstheme="majorHAnsi"/>
+        </w:rPr>
+      </w:pPr>
+    </w:p>
+    <w:p>
+      <w:pPr>
+        <w:rPr>
+          <w:rFonts w:asciiTheme="majorHAnsi" w:hAnsiTheme="majorHAnsi" w:cstheme="majorHAnsi"/>
+        </w:rPr>
+      </w:pPr>
+      <w:r>
+        <w:rPr>
+          <w:rFonts w:asciiTheme="majorHAnsi" w:hAnsiTheme="majorHAnsi" w:cstheme="majorHAnsi"/>
+        </w:rPr>
+        <w:t>Use the following command in order to install urllib3</w:t>
+      </w:r>
+    </w:p>
+    <w:p>
+      <w:pPr>
+        <w:rPr>
+          <w:rFonts w:asciiTheme="majorHAnsi" w:hAnsiTheme="majorHAnsi" w:cstheme="majorHAnsi"/>
+        </w:rPr>
+      </w:pPr>
+      <w:r>
+        <w:rPr>
+          <w:rFonts w:asciiTheme="majorHAnsi" w:hAnsiTheme="majorHAnsi" w:cstheme="majorHAnsi"/>
+          <w:b/>
+          <w:bCs/>
+        </w:rPr>
+        <w:t>pip install -r requirements.txt</w:t>
+      </w:r>
+      <w:r>
+        <w:rPr>
+          <w:rFonts w:asciiTheme="majorHAnsi" w:hAnsiTheme="majorHAnsi" w:cstheme="majorHAnsi"/>
+        </w:rPr>
+        <w:t xml:space="preserve"> </w:t>
+      </w:r>
     </w:p>
     <w:p>
       <w:pPr>
@@ -3970,81 +3846,27 @@
         <w:rPr>
           <w:rFonts w:asciiTheme="majorHAnsi" w:hAnsiTheme="majorHAnsi" w:cstheme="majorHAnsi"/>
         </w:rPr>
-        <w:t>4. Create empty folders “log”, “Raw Data”, “Reports”.</w:t>
-      </w:r>
-    </w:p>
-    <w:p>
-      <w:pPr>
-        <w:rPr>
-          <w:rFonts w:asciiTheme="majorHAnsi" w:hAnsiTheme="majorHAnsi" w:cstheme="majorHAnsi"/>
-        </w:rPr>
-      </w:pPr>
-      <w:r>
-        <w:rPr>
-          <w:rFonts w:asciiTheme="majorHAnsi" w:hAnsiTheme="majorHAnsi" w:cstheme="majorHAnsi"/>
-        </w:rPr>
-        <w:t>5</w:t>
-      </w:r>
-      <w:r>
-        <w:rPr>
-          <w:rFonts w:asciiTheme="majorHAnsi" w:hAnsiTheme="majorHAnsi" w:cstheme="majorHAnsi"/>
-        </w:rPr>
-        <w:t xml:space="preserve">. Set up the script to run periodically (optional) though </w:t>
-      </w:r>
-      <w:proofErr w:type="spellStart"/>
-      <w:r>
-        <w:rPr>
-          <w:rFonts w:asciiTheme="majorHAnsi" w:hAnsiTheme="majorHAnsi" w:cstheme="majorHAnsi"/>
-        </w:rPr>
-        <w:t>cron</w:t>
-      </w:r>
-      <w:proofErr w:type="spellEnd"/>
-      <w:r>
-        <w:rPr>
-          <w:rFonts w:asciiTheme="majorHAnsi" w:hAnsiTheme="majorHAnsi" w:cstheme="majorHAnsi"/>
-        </w:rPr>
-        <w:t xml:space="preserve"> (</w:t>
-      </w:r>
-      <w:proofErr w:type="spellStart"/>
-      <w:r>
-        <w:rPr>
-          <w:rFonts w:asciiTheme="majorHAnsi" w:hAnsiTheme="majorHAnsi" w:cstheme="majorHAnsi"/>
-        </w:rPr>
-        <w:t>linux</w:t>
-      </w:r>
-      <w:proofErr w:type="spellEnd"/>
-      <w:r>
-        <w:rPr>
-          <w:rFonts w:asciiTheme="majorHAnsi" w:hAnsiTheme="majorHAnsi" w:cstheme="majorHAnsi"/>
-        </w:rPr>
-        <w:t>) or windows scheduler on windows:</w:t>
-      </w:r>
-    </w:p>
-    <w:p>
-      <w:pPr>
-        <w:rPr>
-          <w:rFonts w:asciiTheme="majorHAnsi" w:hAnsiTheme="majorHAnsi" w:cstheme="majorHAnsi"/>
-        </w:rPr>
-      </w:pPr>
-      <w:r>
-        <w:rPr>
-          <w:rFonts w:asciiTheme="majorHAnsi" w:hAnsiTheme="majorHAnsi" w:cstheme="majorHAnsi"/>
-        </w:rPr>
-        <w:t xml:space="preserve">Linux </w:t>
-      </w:r>
-      <w:proofErr w:type="spellStart"/>
-      <w:r>
-        <w:rPr>
-          <w:rFonts w:asciiTheme="majorHAnsi" w:hAnsiTheme="majorHAnsi" w:cstheme="majorHAnsi"/>
-        </w:rPr>
-        <w:t>cron</w:t>
-      </w:r>
-      <w:proofErr w:type="spellEnd"/>
-      <w:r>
-        <w:rPr>
-          <w:rFonts w:asciiTheme="majorHAnsi" w:hAnsiTheme="majorHAnsi" w:cstheme="majorHAnsi"/>
-        </w:rPr>
-        <w:t xml:space="preserve"> example</w:t>
+        <w:lastRenderedPageBreak/>
+        <w:t>4</w:t>
+      </w:r>
+      <w:r>
+        <w:rPr>
+          <w:rFonts w:asciiTheme="majorHAnsi" w:hAnsiTheme="majorHAnsi" w:cstheme="majorHAnsi"/>
+        </w:rPr>
+        <w:t>. Set up the script to run periodically (optional) though cron (linux) or windows scheduler on windows:</w:t>
+      </w:r>
+    </w:p>
+    <w:p>
+      <w:pPr>
+        <w:rPr>
+          <w:rFonts w:asciiTheme="majorHAnsi" w:hAnsiTheme="majorHAnsi" w:cstheme="majorHAnsi"/>
+        </w:rPr>
+      </w:pPr>
+      <w:r>
+        <w:rPr>
+          <w:rFonts w:asciiTheme="majorHAnsi" w:hAnsiTheme="majorHAnsi" w:cstheme="majorHAnsi"/>
+        </w:rPr>
+        <w:t>Linux cron example</w:t>
       </w:r>
     </w:p>
     <w:p>
@@ -4250,7 +4072,16 @@
           <w:sz w:val="21"/>
           <w:szCs w:val="21"/>
         </w:rPr>
-        <w:t>--no-alarm</w:t>
+        <w:t>--</w:t>
+      </w:r>
+      <w:r>
+        <w:rPr>
+          <w:rFonts w:asciiTheme="majorHAnsi" w:eastAsia="Times New Roman" w:hAnsiTheme="majorHAnsi" w:cstheme="majorHAnsi"/>
+          <w:color w:val="CE9178"/>
+          <w:sz w:val="21"/>
+          <w:szCs w:val="21"/>
+        </w:rPr>
+        <w:t>email</w:t>
       </w:r>
     </w:p>
     <w:p>
@@ -4268,7 +4099,31 @@
         <w:rPr>
           <w:rFonts w:asciiTheme="majorHAnsi" w:hAnsiTheme="majorHAnsi" w:cstheme="majorHAnsi"/>
         </w:rPr>
-        <w:t>Script runs without sending email at the end</w:t>
+        <w:t xml:space="preserve">Script runs </w:t>
+      </w:r>
+      <w:r>
+        <w:rPr>
+          <w:rFonts w:asciiTheme="majorHAnsi" w:hAnsiTheme="majorHAnsi" w:cstheme="majorHAnsi"/>
+        </w:rPr>
+        <w:t>and</w:t>
+      </w:r>
+      <w:r>
+        <w:rPr>
+          <w:rFonts w:asciiTheme="majorHAnsi" w:hAnsiTheme="majorHAnsi" w:cstheme="majorHAnsi"/>
+        </w:rPr>
+        <w:t xml:space="preserve"> send</w:t>
+      </w:r>
+      <w:r>
+        <w:rPr>
+          <w:rFonts w:asciiTheme="majorHAnsi" w:hAnsiTheme="majorHAnsi" w:cstheme="majorHAnsi"/>
+        </w:rPr>
+        <w:t>s</w:t>
+      </w:r>
+      <w:r>
+        <w:rPr>
+          <w:rFonts w:asciiTheme="majorHAnsi" w:hAnsiTheme="majorHAnsi" w:cstheme="majorHAnsi"/>
+        </w:rPr>
+        <w:t xml:space="preserve"> email at the end</w:t>
       </w:r>
     </w:p>
     <w:p>
@@ -4463,27 +4318,7 @@
           <w:sz w:val="21"/>
           <w:szCs w:val="21"/>
         </w:rPr>
-        <w:t># </w:t>
-      </w:r>
-      <w:proofErr w:type="spellStart"/>
-      <w:r>
-        <w:rPr>
-          <w:rFonts w:asciiTheme="majorHAnsi" w:eastAsia="Times New Roman" w:hAnsiTheme="majorHAnsi" w:cstheme="majorHAnsi"/>
-          <w:color w:val="6A9955"/>
-          <w:sz w:val="21"/>
-          <w:szCs w:val="21"/>
-        </w:rPr>
-        <w:t>APSolute</w:t>
-      </w:r>
-      <w:proofErr w:type="spellEnd"/>
-      <w:r>
-        <w:rPr>
-          <w:rFonts w:asciiTheme="majorHAnsi" w:eastAsia="Times New Roman" w:hAnsiTheme="majorHAnsi" w:cstheme="majorHAnsi"/>
-          <w:color w:val="6A9955"/>
-          <w:sz w:val="21"/>
-          <w:szCs w:val="21"/>
-        </w:rPr>
-        <w:t> Vision IP</w:t>
+        <w:t># APSolute Vision IP</w:t>
       </w:r>
     </w:p>
     <w:p>
@@ -4540,27 +4375,7 @@
           <w:sz w:val="21"/>
           <w:szCs w:val="21"/>
         </w:rPr>
-        <w:t># </w:t>
-      </w:r>
-      <w:proofErr w:type="spellStart"/>
-      <w:r>
-        <w:rPr>
-          <w:rFonts w:asciiTheme="majorHAnsi" w:eastAsia="Times New Roman" w:hAnsiTheme="majorHAnsi" w:cstheme="majorHAnsi"/>
-          <w:color w:val="6A9955"/>
-          <w:sz w:val="21"/>
-          <w:szCs w:val="21"/>
-        </w:rPr>
-        <w:t>APSolute</w:t>
-      </w:r>
-      <w:proofErr w:type="spellEnd"/>
-      <w:r>
-        <w:rPr>
-          <w:rFonts w:asciiTheme="majorHAnsi" w:eastAsia="Times New Roman" w:hAnsiTheme="majorHAnsi" w:cstheme="majorHAnsi"/>
-          <w:color w:val="6A9955"/>
-          <w:sz w:val="21"/>
-          <w:szCs w:val="21"/>
-        </w:rPr>
-        <w:t> Vision username</w:t>
+        <w:t># APSolute Vision username</w:t>
       </w:r>
     </w:p>
     <w:p>
@@ -4617,27 +4432,7 @@
           <w:sz w:val="21"/>
           <w:szCs w:val="21"/>
         </w:rPr>
-        <w:t># </w:t>
-      </w:r>
-      <w:proofErr w:type="spellStart"/>
-      <w:r>
-        <w:rPr>
-          <w:rFonts w:asciiTheme="majorHAnsi" w:eastAsia="Times New Roman" w:hAnsiTheme="majorHAnsi" w:cstheme="majorHAnsi"/>
-          <w:color w:val="6A9955"/>
-          <w:sz w:val="21"/>
-          <w:szCs w:val="21"/>
-        </w:rPr>
-        <w:t>APSolute</w:t>
-      </w:r>
-      <w:proofErr w:type="spellEnd"/>
-      <w:r>
-        <w:rPr>
-          <w:rFonts w:asciiTheme="majorHAnsi" w:eastAsia="Times New Roman" w:hAnsiTheme="majorHAnsi" w:cstheme="majorHAnsi"/>
-          <w:color w:val="6A9955"/>
-          <w:sz w:val="21"/>
-          <w:szCs w:val="21"/>
-        </w:rPr>
-        <w:t> Vision password</w:t>
+        <w:t># APSolute Vision password</w:t>
       </w:r>
     </w:p>
     <w:p>
@@ -4709,27 +4504,7 @@
           <w:sz w:val="21"/>
           <w:szCs w:val="21"/>
         </w:rPr>
-        <w:t>"</w:t>
-      </w:r>
-      <w:proofErr w:type="gramStart"/>
-      <w:r>
-        <w:rPr>
-          <w:rFonts w:asciiTheme="majorHAnsi" w:eastAsia="Times New Roman" w:hAnsiTheme="majorHAnsi" w:cstheme="majorHAnsi"/>
-          <w:color w:val="CE9178"/>
-          <w:sz w:val="21"/>
-          <w:szCs w:val="21"/>
-        </w:rPr>
-        <w:t>./</w:t>
-      </w:r>
-      <w:proofErr w:type="gramEnd"/>
-      <w:r>
-        <w:rPr>
-          <w:rFonts w:asciiTheme="majorHAnsi" w:eastAsia="Times New Roman" w:hAnsiTheme="majorHAnsi" w:cstheme="majorHAnsi"/>
-          <w:color w:val="CE9178"/>
-          <w:sz w:val="21"/>
-          <w:szCs w:val="21"/>
-        </w:rPr>
-        <w:t>log/"</w:t>
+        <w:t>"./log/"</w:t>
       </w:r>
       <w:r>
         <w:rPr>
@@ -4939,6 +4714,7 @@
           <w:sz w:val="21"/>
           <w:szCs w:val="21"/>
         </w:rPr>
+        <w:lastRenderedPageBreak/>
         <w:t>SYSLOG_PORT</w:t>
       </w:r>
       <w:r>
@@ -5200,7 +4976,6 @@
           <w:sz w:val="21"/>
           <w:szCs w:val="21"/>
         </w:rPr>
-        <w:lastRenderedPageBreak/>
         <w:t>SMTP_PASSWORD</w:t>
       </w:r>
       <w:r>
@@ -5294,27 +5069,7 @@
           <w:sz w:val="21"/>
           <w:szCs w:val="21"/>
         </w:rPr>
-        <w:t># Email address/address list recepient/</w:t>
-      </w:r>
-      <w:proofErr w:type="gramStart"/>
-      <w:r>
-        <w:rPr>
-          <w:rFonts w:asciiTheme="majorHAnsi" w:eastAsia="Times New Roman" w:hAnsiTheme="majorHAnsi" w:cstheme="majorHAnsi"/>
-          <w:color w:val="6A9955"/>
-          <w:sz w:val="21"/>
-          <w:szCs w:val="21"/>
-        </w:rPr>
-        <w:t>s(</w:t>
-      </w:r>
-      <w:proofErr w:type="gramEnd"/>
-      <w:r>
-        <w:rPr>
-          <w:rFonts w:asciiTheme="majorHAnsi" w:eastAsia="Times New Roman" w:hAnsiTheme="majorHAnsi" w:cstheme="majorHAnsi"/>
-          <w:color w:val="6A9955"/>
-          <w:sz w:val="21"/>
-          <w:szCs w:val="21"/>
-        </w:rPr>
-        <w:t>comma separated)</w:t>
+        <w:t># Email address/address list recepient/s(comma separated)</w:t>
       </w:r>
     </w:p>
     <w:p>
@@ -5353,27 +5108,7 @@
           <w:sz w:val="21"/>
           <w:szCs w:val="21"/>
         </w:rPr>
-        <w:t>"ALARM</w:t>
-      </w:r>
-      <w:proofErr w:type="gramStart"/>
-      <w:r>
-        <w:rPr>
-          <w:rFonts w:asciiTheme="majorHAnsi" w:eastAsia="Times New Roman" w:hAnsiTheme="majorHAnsi" w:cstheme="majorHAnsi"/>
-          <w:color w:val="CE9178"/>
-          <w:sz w:val="21"/>
-          <w:szCs w:val="21"/>
-        </w:rPr>
-        <w:t>:DP</w:t>
-      </w:r>
-      <w:proofErr w:type="gramEnd"/>
-      <w:r>
-        <w:rPr>
-          <w:rFonts w:asciiTheme="majorHAnsi" w:eastAsia="Times New Roman" w:hAnsiTheme="majorHAnsi" w:cstheme="majorHAnsi"/>
-          <w:color w:val="CE9178"/>
-          <w:sz w:val="21"/>
-          <w:szCs w:val="21"/>
-        </w:rPr>
-        <w:t> - "</w:t>
+        <w:t>"ALARM:DP - "</w:t>
       </w:r>
       <w:r>
         <w:rPr>
@@ -5612,21 +5347,7 @@
         <w:rPr>
           <w:rFonts w:asciiTheme="majorHAnsi" w:hAnsiTheme="majorHAnsi" w:cstheme="majorHAnsi"/>
         </w:rPr>
-        <w:t xml:space="preserve">This file includes all the instructions how to connect to the </w:t>
-      </w:r>
-      <w:proofErr w:type="spellStart"/>
-      <w:r>
-        <w:rPr>
-          <w:rFonts w:asciiTheme="majorHAnsi" w:hAnsiTheme="majorHAnsi" w:cstheme="majorHAnsi"/>
-        </w:rPr>
-        <w:t>APSolute</w:t>
-      </w:r>
-      <w:proofErr w:type="spellEnd"/>
-      <w:r>
-        <w:rPr>
-          <w:rFonts w:asciiTheme="majorHAnsi" w:hAnsiTheme="majorHAnsi" w:cstheme="majorHAnsi"/>
-        </w:rPr>
-        <w:t xml:space="preserve"> Vision and construct proper API calls to fetch the data</w:t>
+        <w:t>This file includes all the instructions how to connect to the APSolute Vision and construct proper API calls to fetch the data</w:t>
       </w:r>
     </w:p>
     <w:p>
@@ -5671,21 +5392,7 @@
           <w:rFonts w:asciiTheme="majorHAnsi" w:hAnsiTheme="majorHAnsi" w:cstheme="majorHAnsi"/>
         </w:rPr>
         <w:tab/>
-        <w:t xml:space="preserve">This file includes all the settings and functions for setting up the </w:t>
-      </w:r>
-      <w:proofErr w:type="gramStart"/>
-      <w:r>
-        <w:rPr>
-          <w:rFonts w:asciiTheme="majorHAnsi" w:hAnsiTheme="majorHAnsi" w:cstheme="majorHAnsi"/>
-        </w:rPr>
-        <w:t>logging  and</w:t>
-      </w:r>
-      <w:proofErr w:type="gramEnd"/>
-      <w:r>
-        <w:rPr>
-          <w:rFonts w:asciiTheme="majorHAnsi" w:hAnsiTheme="majorHAnsi" w:cstheme="majorHAnsi"/>
-        </w:rPr>
-        <w:t xml:space="preserve"> email  functionality</w:t>
+        <w:t>This file includes all the settings and functions for setting up the logging  and email  functionality</w:t>
       </w:r>
     </w:p>
     <w:p>
@@ -5773,6 +5480,7 @@
         <w:rPr>
           <w:rFonts w:cstheme="majorHAnsi"/>
         </w:rPr>
+        <w:lastRenderedPageBreak/>
         <w:t>S</w:t>
       </w:r>
       <w:r>
@@ -5923,14 +5631,12 @@
           <w:rFonts w:cstheme="majorHAnsi"/>
         </w:rPr>
       </w:pPr>
-      <w:proofErr w:type="spellStart"/>
       <w:r>
         <w:rPr>
           <w:rFonts w:cstheme="majorHAnsi"/>
         </w:rPr>
         <w:t>full_bdosprofconf_dic.json</w:t>
       </w:r>
-      <w:proofErr w:type="spellEnd"/>
     </w:p>
     <w:p>
       <w:pPr>
@@ -5950,16 +5656,49 @@
         <w:rPr>
           <w:rFonts w:asciiTheme="majorHAnsi" w:hAnsiTheme="majorHAnsi" w:cstheme="majorHAnsi"/>
         </w:rPr>
+        <w:t>This file is being generated once the data collection is complete and it includes all the bdos profiles configuration data.</w:t>
+      </w:r>
+    </w:p>
+    <w:p>
+      <w:pPr>
+        <w:pStyle w:val="Heading4"/>
+        <w:rPr>
+          <w:rFonts w:cstheme="majorHAnsi"/>
+        </w:rPr>
+      </w:pPr>
+      <w:r>
+        <w:rPr>
+          <w:rFonts w:cstheme="majorHAnsi"/>
+        </w:rPr>
+        <w:t>full_net_dic.json</w:t>
+      </w:r>
+    </w:p>
+    <w:p>
+      <w:pPr>
+        <w:rPr>
+          <w:rFonts w:asciiTheme="majorHAnsi" w:hAnsiTheme="majorHAnsi" w:cstheme="majorHAnsi"/>
+        </w:rPr>
+      </w:pPr>
+    </w:p>
+    <w:p>
+      <w:pPr>
+        <w:ind w:left="720"/>
+        <w:rPr>
+          <w:rFonts w:asciiTheme="majorHAnsi" w:hAnsiTheme="majorHAnsi" w:cstheme="majorHAnsi"/>
+        </w:rPr>
+      </w:pPr>
+      <w:r>
+        <w:rPr>
+          <w:rFonts w:asciiTheme="majorHAnsi" w:hAnsiTheme="majorHAnsi" w:cstheme="majorHAnsi"/>
+        </w:rPr>
         <w:t xml:space="preserve">This file is being generated once the data collection is complete and it includes all the </w:t>
       </w:r>
-      <w:proofErr w:type="spellStart"/>
-      <w:r>
-        <w:rPr>
-          <w:rFonts w:asciiTheme="majorHAnsi" w:hAnsiTheme="majorHAnsi" w:cstheme="majorHAnsi"/>
-        </w:rPr>
-        <w:t>bdos</w:t>
-      </w:r>
-      <w:proofErr w:type="spellEnd"/>
+      <w:r>
+        <w:rPr>
+          <w:rFonts w:asciiTheme="majorHAnsi" w:hAnsiTheme="majorHAnsi" w:cstheme="majorHAnsi"/>
+        </w:rPr>
+        <w:t>network classes</w:t>
+      </w:r>
       <w:r>
         <w:rPr>
           <w:rFonts w:asciiTheme="majorHAnsi" w:hAnsiTheme="majorHAnsi" w:cstheme="majorHAnsi"/>
@@ -5969,19 +5708,24 @@
     </w:p>
     <w:p>
       <w:pPr>
+        <w:rPr>
+          <w:rFonts w:asciiTheme="majorHAnsi" w:hAnsiTheme="majorHAnsi" w:cstheme="majorHAnsi"/>
+        </w:rPr>
+      </w:pPr>
+    </w:p>
+    <w:p>
+      <w:pPr>
         <w:pStyle w:val="Heading4"/>
         <w:rPr>
           <w:rFonts w:cstheme="majorHAnsi"/>
         </w:rPr>
       </w:pPr>
-      <w:proofErr w:type="spellStart"/>
       <w:r>
         <w:rPr>
           <w:rFonts w:cstheme="majorHAnsi"/>
         </w:rPr>
-        <w:t>full_net_dic.json</w:t>
-      </w:r>
-      <w:proofErr w:type="spellEnd"/>
+        <w:t>full_sig_dic.json</w:t>
+      </w:r>
     </w:p>
     <w:p>
       <w:pPr>
@@ -6001,27 +5745,7 @@
         <w:rPr>
           <w:rFonts w:asciiTheme="majorHAnsi" w:hAnsiTheme="majorHAnsi" w:cstheme="majorHAnsi"/>
         </w:rPr>
-        <w:t xml:space="preserve">This file is being generated once the data collection is complete and it includes all the </w:t>
-      </w:r>
-      <w:r>
-        <w:rPr>
-          <w:rFonts w:asciiTheme="majorHAnsi" w:hAnsiTheme="majorHAnsi" w:cstheme="majorHAnsi"/>
-        </w:rPr>
-        <w:t xml:space="preserve">network </w:t>
-      </w:r>
-      <w:proofErr w:type="gramStart"/>
-      <w:r>
-        <w:rPr>
-          <w:rFonts w:asciiTheme="majorHAnsi" w:hAnsiTheme="majorHAnsi" w:cstheme="majorHAnsi"/>
-        </w:rPr>
-        <w:t>classes</w:t>
-      </w:r>
-      <w:proofErr w:type="gramEnd"/>
-      <w:r>
-        <w:rPr>
-          <w:rFonts w:asciiTheme="majorHAnsi" w:hAnsiTheme="majorHAnsi" w:cstheme="majorHAnsi"/>
-        </w:rPr>
-        <w:t xml:space="preserve"> profiles configuration data.</w:t>
+        <w:t>This file is being generated once the data collection is complete and it includes all the signature profiles configuration data.</w:t>
       </w:r>
     </w:p>
     <w:p>
@@ -6038,14 +5762,12 @@
           <w:rFonts w:cstheme="majorHAnsi"/>
         </w:rPr>
       </w:pPr>
-      <w:proofErr w:type="spellStart"/>
       <w:r>
         <w:rPr>
           <w:rFonts w:cstheme="majorHAnsi"/>
         </w:rPr>
-        <w:t>full_sig_dic.json</w:t>
-      </w:r>
-      <w:proofErr w:type="spellEnd"/>
+        <w:t>full_pol_dic.json</w:t>
+      </w:r>
     </w:p>
     <w:p>
       <w:pPr>
@@ -6065,8 +5787,31 @@
         <w:rPr>
           <w:rFonts w:asciiTheme="majorHAnsi" w:hAnsiTheme="majorHAnsi" w:cstheme="majorHAnsi"/>
         </w:rPr>
-        <w:t>This file is being generated once the data collection is complete and it includes all the signature profiles configuration data.</w:t>
-      </w:r>
+        <w:t>“full_pol_dic.json” is generated once the data collection is complete, it stores all the information for all the policies for all the registered DefensePro’s in the APSolute Vision and is used for the further data parsing.</w:t>
+      </w:r>
+    </w:p>
+    <w:p>
+      <w:pPr>
+        <w:rPr>
+          <w:rFonts w:asciiTheme="majorHAnsi" w:hAnsiTheme="majorHAnsi" w:cstheme="majorHAnsi"/>
+        </w:rPr>
+      </w:pPr>
+    </w:p>
+    <w:p>
+      <w:pPr>
+        <w:pStyle w:val="Heading2"/>
+        <w:rPr>
+          <w:rFonts w:cstheme="majorHAnsi"/>
+        </w:rPr>
+      </w:pPr>
+      <w:bookmarkStart w:id="21" w:name="_Toc84418453"/>
+      <w:r>
+        <w:rPr>
+          <w:rFonts w:cstheme="majorHAnsi"/>
+        </w:rPr>
+        <w:t>Stage 2- Data parsing</w:t>
+      </w:r>
+      <w:bookmarkEnd w:id="21"/>
     </w:p>
     <w:p>
       <w:pPr>
@@ -6082,14 +5827,12 @@
           <w:rFonts w:cstheme="majorHAnsi"/>
         </w:rPr>
       </w:pPr>
-      <w:proofErr w:type="spellStart"/>
       <w:r>
         <w:rPr>
           <w:rFonts w:cstheme="majorHAnsi"/>
         </w:rPr>
-        <w:t>full_pol_dic.json</w:t>
-      </w:r>
-      <w:proofErr w:type="spellEnd"/>
+        <w:t>dpconfig_parser.py</w:t>
+      </w:r>
     </w:p>
     <w:p>
       <w:pPr>
@@ -6109,113 +5852,7 @@
         <w:rPr>
           <w:rFonts w:asciiTheme="majorHAnsi" w:hAnsiTheme="majorHAnsi" w:cstheme="majorHAnsi"/>
         </w:rPr>
-        <w:t>“</w:t>
-      </w:r>
-      <w:proofErr w:type="spellStart"/>
-      <w:r>
-        <w:rPr>
-          <w:rFonts w:asciiTheme="majorHAnsi" w:hAnsiTheme="majorHAnsi" w:cstheme="majorHAnsi"/>
-        </w:rPr>
-        <w:t>full_pol_dic.json</w:t>
-      </w:r>
-      <w:proofErr w:type="spellEnd"/>
-      <w:r>
-        <w:rPr>
-          <w:rFonts w:asciiTheme="majorHAnsi" w:hAnsiTheme="majorHAnsi" w:cstheme="majorHAnsi"/>
-        </w:rPr>
-        <w:t xml:space="preserve">” is generated once the data collection is complete, it stores all the information for all the policies for all the registered </w:t>
-      </w:r>
-      <w:proofErr w:type="spellStart"/>
-      <w:r>
-        <w:rPr>
-          <w:rFonts w:asciiTheme="majorHAnsi" w:hAnsiTheme="majorHAnsi" w:cstheme="majorHAnsi"/>
-        </w:rPr>
-        <w:t>DefensePro’s</w:t>
-      </w:r>
-      <w:proofErr w:type="spellEnd"/>
-      <w:r>
-        <w:rPr>
-          <w:rFonts w:asciiTheme="majorHAnsi" w:hAnsiTheme="majorHAnsi" w:cstheme="majorHAnsi"/>
-        </w:rPr>
-        <w:t xml:space="preserve"> in the </w:t>
-      </w:r>
-      <w:proofErr w:type="spellStart"/>
-      <w:r>
-        <w:rPr>
-          <w:rFonts w:asciiTheme="majorHAnsi" w:hAnsiTheme="majorHAnsi" w:cstheme="majorHAnsi"/>
-        </w:rPr>
-        <w:t>APSolute</w:t>
-      </w:r>
-      <w:proofErr w:type="spellEnd"/>
-      <w:r>
-        <w:rPr>
-          <w:rFonts w:asciiTheme="majorHAnsi" w:hAnsiTheme="majorHAnsi" w:cstheme="majorHAnsi"/>
-        </w:rPr>
-        <w:t xml:space="preserve"> Vision and is used for the further data parsing.</w:t>
-      </w:r>
-    </w:p>
-    <w:p>
-      <w:pPr>
-        <w:rPr>
-          <w:rFonts w:asciiTheme="majorHAnsi" w:hAnsiTheme="majorHAnsi" w:cstheme="majorHAnsi"/>
-        </w:rPr>
-      </w:pPr>
-    </w:p>
-    <w:p>
-      <w:pPr>
-        <w:pStyle w:val="Heading2"/>
-        <w:rPr>
-          <w:rFonts w:cstheme="majorHAnsi"/>
-        </w:rPr>
-      </w:pPr>
-      <w:bookmarkStart w:id="21" w:name="_Toc84418453"/>
-      <w:r>
-        <w:rPr>
-          <w:rFonts w:cstheme="majorHAnsi"/>
-        </w:rPr>
-        <w:t>Stage 2- Data parsing</w:t>
-      </w:r>
-      <w:bookmarkEnd w:id="21"/>
-    </w:p>
-    <w:p>
-      <w:pPr>
-        <w:rPr>
-          <w:rFonts w:asciiTheme="majorHAnsi" w:hAnsiTheme="majorHAnsi" w:cstheme="majorHAnsi"/>
-        </w:rPr>
-      </w:pPr>
-    </w:p>
-    <w:p>
-      <w:pPr>
-        <w:pStyle w:val="Heading4"/>
-        <w:rPr>
-          <w:rFonts w:cstheme="majorHAnsi"/>
-        </w:rPr>
-      </w:pPr>
-      <w:r>
-        <w:rPr>
-          <w:rFonts w:cstheme="majorHAnsi"/>
-        </w:rPr>
-        <w:t>dpconfig_parser.py</w:t>
-      </w:r>
-    </w:p>
-    <w:p>
-      <w:pPr>
-        <w:rPr>
-          <w:rFonts w:asciiTheme="majorHAnsi" w:hAnsiTheme="majorHAnsi" w:cstheme="majorHAnsi"/>
-        </w:rPr>
-      </w:pPr>
-    </w:p>
-    <w:p>
-      <w:pPr>
-        <w:ind w:left="720"/>
-        <w:rPr>
-          <w:rFonts w:asciiTheme="majorHAnsi" w:hAnsiTheme="majorHAnsi" w:cstheme="majorHAnsi"/>
-        </w:rPr>
-      </w:pPr>
-      <w:r>
-        <w:rPr>
-          <w:rFonts w:asciiTheme="majorHAnsi" w:hAnsiTheme="majorHAnsi" w:cstheme="majorHAnsi"/>
-        </w:rPr>
+        <w:lastRenderedPageBreak/>
         <w:t>“dpconfig_parser.py” parses the collected data and writes deviations from the best practice into “dp_config.csv” final report. The checks are listed under the “</w:t>
       </w:r>
       <w:hyperlink w:anchor="_Script_Output" w:history="1">
@@ -6286,21 +5923,7 @@
         <w:rPr>
           <w:rFonts w:asciiTheme="majorHAnsi" w:hAnsiTheme="majorHAnsi" w:cstheme="majorHAnsi"/>
         </w:rPr>
-        <w:t xml:space="preserve"> will be sent to the email address/</w:t>
-      </w:r>
-      <w:proofErr w:type="spellStart"/>
-      <w:r>
-        <w:rPr>
-          <w:rFonts w:asciiTheme="majorHAnsi" w:hAnsiTheme="majorHAnsi" w:cstheme="majorHAnsi"/>
-        </w:rPr>
-        <w:t>es</w:t>
-      </w:r>
-      <w:proofErr w:type="spellEnd"/>
-      <w:r>
-        <w:rPr>
-          <w:rFonts w:asciiTheme="majorHAnsi" w:hAnsiTheme="majorHAnsi" w:cstheme="majorHAnsi"/>
-        </w:rPr>
-        <w:t xml:space="preserve"> </w:t>
+        <w:t xml:space="preserve"> will be sent to the email address/es </w:t>
       </w:r>
       <w:r>
         <w:rPr>
@@ -6312,27 +5935,13 @@
         <w:rPr>
           <w:rFonts w:asciiTheme="majorHAnsi" w:hAnsiTheme="majorHAnsi" w:cstheme="majorHAnsi"/>
         </w:rPr>
-        <w:t xml:space="preserve"> </w:t>
-      </w:r>
-      <w:proofErr w:type="gramStart"/>
-      <w:r>
-        <w:rPr>
-          <w:rFonts w:asciiTheme="majorHAnsi" w:hAnsiTheme="majorHAnsi" w:cstheme="majorHAnsi"/>
-        </w:rPr>
-        <w:t>in</w:t>
-      </w:r>
-      <w:r>
-        <w:rPr>
-          <w:rFonts w:asciiTheme="majorHAnsi" w:hAnsiTheme="majorHAnsi" w:cstheme="majorHAnsi"/>
-        </w:rPr>
-        <w:t xml:space="preserve"> ”</w:t>
-      </w:r>
-      <w:proofErr w:type="gramEnd"/>
-      <w:r>
-        <w:rPr>
-          <w:rFonts w:asciiTheme="majorHAnsi" w:hAnsiTheme="majorHAnsi" w:cstheme="majorHAnsi"/>
-        </w:rPr>
-        <w:t>config.py”.</w:t>
+        <w:t xml:space="preserve"> in</w:t>
+      </w:r>
+      <w:r>
+        <w:rPr>
+          <w:rFonts w:asciiTheme="majorHAnsi" w:hAnsiTheme="majorHAnsi" w:cstheme="majorHAnsi"/>
+        </w:rPr>
+        <w:t xml:space="preserve"> ”config.py”.</w:t>
       </w:r>
     </w:p>
     <w:p>
@@ -8514,7 +8123,7 @@
 </file>
 
 <file path=customXml/itemProps1.xml><?xml version="1.0" encoding="utf-8"?>
-<ds:datastoreItem xmlns:ds="http://schemas.openxmlformats.org/officeDocument/2006/customXml" ds:itemID="{34EE16EA-3397-4A53-A3C5-91705A9880A3}">
+<ds:datastoreItem xmlns:ds="http://schemas.openxmlformats.org/officeDocument/2006/customXml" ds:itemID="{7EE06441-1371-4422-831C-0091143E214A}">
   <ds:schemaRefs>
     <ds:schemaRef ds:uri="http://schemas.openxmlformats.org/officeDocument/2006/bibliography"/>
   </ds:schemaRefs>

</xml_diff>